<commit_message>
Entrega lista 1 final
</commit_message>
<xml_diff>
--- a/Lista1/Entrega.docx
+++ b/Lista1/Entrega.docx
@@ -126,7 +126,7 @@
       <w:pPr>
         <w:rPr>
           <w:rFonts w:ascii="Calibri" w:hAnsi="Calibri" w:cs="Calibri"/>
-          <w:sz w:val="22"/>
+          <w:sz w:val="28"/>
           <w:szCs w:val="22"/>
           <w:lang w:val="pt-BR"/>
         </w:rPr>
@@ -136,7 +136,7 @@
       <w:pPr>
         <w:rPr>
           <w:rFonts w:ascii="Calibri" w:hAnsi="Calibri" w:cs="Calibri"/>
-          <w:sz w:val="22"/>
+          <w:sz w:val="28"/>
           <w:szCs w:val="22"/>
           <w:lang w:val="pt-BR"/>
         </w:rPr>
@@ -144,7 +144,7 @@
       <w:r>
         <w:rPr>
           <w:rFonts w:ascii="Calibri" w:hAnsi="Calibri" w:cs="Calibri"/>
-          <w:sz w:val="22"/>
+          <w:sz w:val="28"/>
           <w:szCs w:val="22"/>
           <w:lang w:val="pt-BR"/>
         </w:rPr>
@@ -155,7 +155,7 @@
           <w:rPr>
             <w:rStyle w:val="Hyperlink"/>
             <w:rFonts w:ascii="Calibri" w:hAnsi="Calibri" w:cs="Calibri"/>
-            <w:sz w:val="22"/>
+            <w:sz w:val="28"/>
             <w:szCs w:val="22"/>
             <w:lang w:val="pt-BR"/>
           </w:rPr>
@@ -165,7 +165,7 @@
       <w:r>
         <w:rPr>
           <w:rFonts w:ascii="Calibri" w:hAnsi="Calibri" w:cs="Calibri"/>
-          <w:sz w:val="22"/>
+          <w:sz w:val="28"/>
           <w:szCs w:val="22"/>
           <w:lang w:val="pt-BR"/>
         </w:rPr>
@@ -1220,10 +1220,106 @@
           <w:szCs w:val="22"/>
           <w:lang w:val="pt-BR"/>
         </w:rPr>
-        <w:t xml:space="preserve"> a Figura 3 é possível ver que o contorno do padrão é resultante de um padrão de simetria devido ao gradiente de pressão normal a fronteira ser zero, tal observação pode ser feita notando-se que as curvas de nível são perpendiculares ao contorno.</w:t>
-      </w:r>
-      <w:bookmarkStart w:id="0" w:name="_GoBack"/>
-      <w:bookmarkEnd w:id="0"/>
+        <w:t xml:space="preserve"> a Figura 3 é possível ver que o contorno do padrão é resultante de um padrão de simetria.</w:t>
+      </w:r>
+      <w:r>
+        <w:rPr>
+          <w:rFonts w:ascii="Calibri" w:hAnsi="Calibri" w:cs="Calibri"/>
+          <w:sz w:val="22"/>
+          <w:szCs w:val="22"/>
+          <w:lang w:val="pt-BR"/>
+        </w:rPr>
+        <w:t xml:space="preserve"> O gradiente de pressão sendo consideravelmente maior nas proximidades do poço produtor.</w:t>
+      </w:r>
+      <w:r>
+        <w:rPr>
+          <w:rFonts w:ascii="Calibri" w:hAnsi="Calibri" w:cs="Calibri"/>
+          <w:sz w:val="22"/>
+          <w:szCs w:val="22"/>
+          <w:lang w:val="pt-BR"/>
+        </w:rPr>
+        <w:br/>
+      </w:r>
+      <w:r>
+        <w:rPr>
+          <w:rFonts w:ascii="Calibri" w:hAnsi="Calibri" w:cs="Calibri"/>
+          <w:sz w:val="22"/>
+          <w:szCs w:val="22"/>
+          <w:lang w:val="pt-BR"/>
+        </w:rPr>
+        <w:br/>
+      </w:r>
+    </w:p>
+    <w:p>
+      <w:pPr>
+        <w:pStyle w:val="ListParagraph"/>
+        <w:jc w:val="center"/>
+        <w:rPr>
+          <w:rFonts w:ascii="Calibri" w:hAnsi="Calibri" w:cs="Calibri"/>
+          <w:sz w:val="22"/>
+          <w:szCs w:val="22"/>
+          <w:lang w:val="pt-BR"/>
+        </w:rPr>
+      </w:pPr>
+      <w:r>
+        <w:rPr>
+          <w:rFonts w:ascii="Calibri" w:hAnsi="Calibri" w:cs="Calibri"/>
+          <w:noProof/>
+          <w:sz w:val="22"/>
+          <w:szCs w:val="22"/>
+          <w:lang w:val="en-US" w:eastAsia="en-US"/>
+        </w:rPr>
+        <w:drawing>
+          <wp:inline distT="0" distB="0" distL="0" distR="0">
+            <wp:extent cx="3783051" cy="3283897"/>
+            <wp:effectExtent l="0" t="0" r="8255" b="0"/>
+            <wp:docPr id="3" name="Picture 3"/>
+            <wp:cNvGraphicFramePr>
+              <a:graphicFrameLocks xmlns:a="http://schemas.openxmlformats.org/drawingml/2006/main" noChangeAspect="1"/>
+            </wp:cNvGraphicFramePr>
+            <a:graphic xmlns:a="http://schemas.openxmlformats.org/drawingml/2006/main">
+              <a:graphicData uri="http://schemas.openxmlformats.org/drawingml/2006/picture">
+                <pic:pic xmlns:pic="http://schemas.openxmlformats.org/drawingml/2006/picture">
+                  <pic:nvPicPr>
+                    <pic:cNvPr id="3" name="Ex3.png"/>
+                    <pic:cNvPicPr/>
+                  </pic:nvPicPr>
+                  <pic:blipFill>
+                    <a:blip r:embed="rId8">
+                      <a:extLst>
+                        <a:ext uri="{28A0092B-C50C-407E-A947-70E740481C1C}">
+                          <a14:useLocalDpi xmlns:a14="http://schemas.microsoft.com/office/drawing/2010/main" val="0"/>
+                        </a:ext>
+                      </a:extLst>
+                    </a:blip>
+                    <a:stretch>
+                      <a:fillRect/>
+                    </a:stretch>
+                  </pic:blipFill>
+                  <pic:spPr>
+                    <a:xfrm>
+                      <a:off x="0" y="0"/>
+                      <a:ext cx="3794503" cy="3293838"/>
+                    </a:xfrm>
+                    <a:prstGeom prst="rect">
+                      <a:avLst/>
+                    </a:prstGeom>
+                  </pic:spPr>
+                </pic:pic>
+              </a:graphicData>
+            </a:graphic>
+          </wp:inline>
+        </w:drawing>
+      </w:r>
+      <w:r>
+        <w:rPr>
+          <w:rFonts w:ascii="Calibri" w:hAnsi="Calibri" w:cs="Calibri"/>
+          <w:sz w:val="22"/>
+          <w:szCs w:val="22"/>
+          <w:lang w:val="pt-BR"/>
+        </w:rPr>
+        <w:br/>
+      </w:r>
     </w:p>
     <w:p>
       <w:pPr>
@@ -1232,9 +1328,8 @@
           <w:ilvl w:val="0"/>
           <w:numId w:val="2"/>
         </w:numPr>
-        <w:jc w:val="both"/>
-        <w:rPr>
-          <w:rFonts w:ascii="Calibri" w:hAnsi="Calibri" w:cs="Calibri"/>
+        <w:rPr>
+          <w:rFonts w:asciiTheme="minorHAnsi" w:hAnsiTheme="minorHAnsi" w:cs="Calibri"/>
           <w:sz w:val="22"/>
           <w:szCs w:val="22"/>
           <w:lang w:val="pt-BR"/>
@@ -1247,6 +1342,25 @@
           <w:szCs w:val="22"/>
           <w:lang w:val="pt-BR"/>
         </w:rPr>
+        <w:lastRenderedPageBreak/>
+        <w:t xml:space="preserve">Apresente as equações que governam o escoamento bifásico gás–água em um reservatório produtor de gás. </w:t>
+      </w:r>
+      <w:r>
+        <w:rPr>
+          <w:rFonts w:ascii="Calibri" w:hAnsi="Calibri" w:cs="Calibri"/>
+          <w:sz w:val="22"/>
+          <w:szCs w:val="22"/>
+          <w:lang w:val="pt-BR"/>
+        </w:rPr>
+        <w:t>Considere que a água é capaz de reter gás em solução.</w:t>
+      </w:r>
+      <w:r>
+        <w:rPr>
+          <w:rFonts w:ascii="Calibri" w:hAnsi="Calibri" w:cs="Calibri"/>
+          <w:sz w:val="22"/>
+          <w:szCs w:val="22"/>
+          <w:lang w:val="pt-BR"/>
+        </w:rPr>
         <w:br/>
       </w:r>
       <w:r>
@@ -1258,17 +1372,3803 @@
         </w:rPr>
         <w:br/>
       </w:r>
+      <w:r>
+        <w:rPr>
+          <w:rFonts w:asciiTheme="minorHAnsi" w:hAnsiTheme="minorHAnsi" w:cs="Calibri"/>
+          <w:sz w:val="22"/>
+          <w:szCs w:val="22"/>
+          <w:lang w:val="pt-BR"/>
+        </w:rPr>
+        <w:t>Para fase água:</w:t>
+      </w:r>
+      <w:r>
+        <w:rPr>
+          <w:rFonts w:asciiTheme="minorHAnsi" w:hAnsiTheme="minorHAnsi" w:cs="Calibri"/>
+          <w:sz w:val="22"/>
+          <w:szCs w:val="22"/>
+          <w:lang w:val="pt-BR"/>
+        </w:rPr>
+        <w:br/>
+      </w:r>
+      <m:oMathPara>
+        <m:oMath>
+          <m:f>
+            <m:fPr>
+              <m:ctrlPr>
+                <w:rPr>
+                  <w:rFonts w:ascii="Cambria Math" w:hAnsi="Cambria Math" w:cs="Calibri"/>
+                  <w:i/>
+                  <w:sz w:val="22"/>
+                  <w:szCs w:val="22"/>
+                  <w:lang w:val="pt-BR"/>
+                </w:rPr>
+              </m:ctrlPr>
+            </m:fPr>
+            <m:num>
+              <m:r>
+                <w:rPr>
+                  <w:rFonts w:ascii="Cambria Math" w:hAnsi="Cambria Math" w:cs="Calibri"/>
+                  <w:lang w:val="pt-BR"/>
+                </w:rPr>
+                <m:t>∂</m:t>
+              </m:r>
+            </m:num>
+            <m:den>
+              <m:r>
+                <w:rPr>
+                  <w:rFonts w:ascii="Cambria Math" w:hAnsi="Cambria Math" w:cs="Calibri"/>
+                  <w:lang w:val="pt-BR"/>
+                </w:rPr>
+                <m:t>∂</m:t>
+              </m:r>
+              <m:r>
+                <w:rPr>
+                  <w:rFonts w:ascii="Cambria Math" w:hAnsi="Cambria Math" w:cs="Calibri"/>
+                  <w:lang w:val="pt-BR"/>
+                </w:rPr>
+                <m:t>t</m:t>
+              </m:r>
+            </m:den>
+          </m:f>
+          <m:d>
+            <m:dPr>
+              <m:ctrlPr>
+                <w:rPr>
+                  <w:rFonts w:ascii="Cambria Math" w:hAnsi="Cambria Math" w:cs="Calibri"/>
+                  <w:i/>
+                  <w:lang w:val="pt-BR"/>
+                </w:rPr>
+              </m:ctrlPr>
+            </m:dPr>
+            <m:e>
+              <m:f>
+                <m:fPr>
+                  <m:ctrlPr>
+                    <w:rPr>
+                      <w:rFonts w:ascii="Cambria Math" w:hAnsi="Cambria Math" w:cs="Calibri"/>
+                      <w:i/>
+                      <w:lang w:val="pt-BR"/>
+                    </w:rPr>
+                  </m:ctrlPr>
+                </m:fPr>
+                <m:num>
+                  <m:r>
+                    <w:rPr>
+                      <w:rFonts w:ascii="Cambria Math" w:hAnsi="Cambria Math" w:cs="Calibri"/>
+                      <w:lang w:val="pt-BR"/>
+                    </w:rPr>
+                    <m:t>ϕ</m:t>
+                  </m:r>
+                  <m:sSub>
+                    <m:sSubPr>
+                      <m:ctrlPr>
+                        <w:rPr>
+                          <w:rFonts w:ascii="Cambria Math" w:hAnsi="Cambria Math" w:cs="Calibri"/>
+                          <w:i/>
+                          <w:lang w:val="pt-BR"/>
+                        </w:rPr>
+                      </m:ctrlPr>
+                    </m:sSubPr>
+                    <m:e>
+                      <m:r>
+                        <w:rPr>
+                          <w:rFonts w:ascii="Cambria Math" w:hAnsi="Cambria Math" w:cs="Calibri"/>
+                          <w:lang w:val="pt-BR"/>
+                        </w:rPr>
+                        <m:t>S</m:t>
+                      </m:r>
+                    </m:e>
+                    <m:sub>
+                      <m:r>
+                        <w:rPr>
+                          <w:rFonts w:ascii="Cambria Math" w:hAnsi="Cambria Math" w:cs="Calibri"/>
+                          <w:lang w:val="pt-BR"/>
+                        </w:rPr>
+                        <m:t>w</m:t>
+                      </m:r>
+                    </m:sub>
+                  </m:sSub>
+                </m:num>
+                <m:den>
+                  <m:sSub>
+                    <m:sSubPr>
+                      <m:ctrlPr>
+                        <w:rPr>
+                          <w:rFonts w:ascii="Cambria Math" w:hAnsi="Cambria Math" w:cs="Calibri"/>
+                          <w:i/>
+                          <w:lang w:val="pt-BR"/>
+                        </w:rPr>
+                      </m:ctrlPr>
+                    </m:sSubPr>
+                    <m:e>
+                      <m:r>
+                        <w:rPr>
+                          <w:rFonts w:ascii="Cambria Math" w:hAnsi="Cambria Math" w:cs="Calibri"/>
+                          <w:lang w:val="pt-BR"/>
+                        </w:rPr>
+                        <m:t>B</m:t>
+                      </m:r>
+                    </m:e>
+                    <m:sub>
+                      <m:r>
+                        <w:rPr>
+                          <w:rFonts w:ascii="Cambria Math" w:hAnsi="Cambria Math" w:cs="Calibri"/>
+                          <w:lang w:val="pt-BR"/>
+                        </w:rPr>
+                        <m:t>w</m:t>
+                      </m:r>
+                    </m:sub>
+                  </m:sSub>
+                </m:den>
+              </m:f>
+            </m:e>
+          </m:d>
+          <m:r>
+            <w:rPr>
+              <w:rFonts w:ascii="Cambria Math" w:hAnsi="Cambria Math" w:cs="Calibri"/>
+              <w:lang w:val="pt-BR"/>
+            </w:rPr>
+            <m:t xml:space="preserve">= </m:t>
+          </m:r>
+          <m:r>
+            <m:rPr>
+              <m:sty m:val="p"/>
+            </m:rPr>
+            <w:rPr>
+              <w:rFonts w:ascii="Cambria Math" w:hAnsi="Cambria Math" w:cs="Calibri"/>
+              <w:lang w:val="pt-BR"/>
+            </w:rPr>
+            <m:t>∇</m:t>
+          </m:r>
+          <m:r>
+            <w:rPr>
+              <w:rFonts w:ascii="Cambria Math" w:hAnsi="Cambria Math" w:cs="Calibri"/>
+              <w:lang w:val="pt-BR"/>
+            </w:rPr>
+            <m:t>∙</m:t>
+          </m:r>
+          <m:d>
+            <m:dPr>
+              <m:ctrlPr>
+                <w:rPr>
+                  <w:rFonts w:ascii="Cambria Math" w:hAnsi="Cambria Math" w:cs="Calibri"/>
+                  <w:i/>
+                  <w:lang w:val="pt-BR"/>
+                </w:rPr>
+              </m:ctrlPr>
+            </m:dPr>
+            <m:e>
+              <m:f>
+                <m:fPr>
+                  <m:ctrlPr>
+                    <w:rPr>
+                      <w:rFonts w:ascii="Cambria Math" w:hAnsi="Cambria Math" w:cs="Calibri"/>
+                      <w:i/>
+                      <w:lang w:val="pt-BR"/>
+                    </w:rPr>
+                  </m:ctrlPr>
+                </m:fPr>
+                <m:num>
+                  <m:acc>
+                    <m:accPr>
+                      <m:ctrlPr>
+                        <w:rPr>
+                          <w:rFonts w:ascii="Cambria Math" w:hAnsi="Cambria Math" w:cs="Calibri"/>
+                          <w:i/>
+                          <w:lang w:val="pt-BR"/>
+                        </w:rPr>
+                      </m:ctrlPr>
+                    </m:accPr>
+                    <m:e>
+                      <m:r>
+                        <w:rPr>
+                          <w:rFonts w:ascii="Cambria Math" w:hAnsi="Cambria Math" w:cs="Calibri"/>
+                          <w:lang w:val="pt-BR"/>
+                        </w:rPr>
+                        <m:t>k</m:t>
+                      </m:r>
+                    </m:e>
+                  </m:acc>
+                  <m:sSub>
+                    <m:sSubPr>
+                      <m:ctrlPr>
+                        <w:rPr>
+                          <w:rFonts w:ascii="Cambria Math" w:hAnsi="Cambria Math" w:cs="Calibri"/>
+                          <w:i/>
+                          <w:lang w:val="pt-BR"/>
+                        </w:rPr>
+                      </m:ctrlPr>
+                    </m:sSubPr>
+                    <m:e>
+                      <m:r>
+                        <w:rPr>
+                          <w:rFonts w:ascii="Cambria Math" w:hAnsi="Cambria Math" w:cs="Calibri"/>
+                          <w:lang w:val="pt-BR"/>
+                        </w:rPr>
+                        <m:t>K</m:t>
+                      </m:r>
+                    </m:e>
+                    <m:sub>
+                      <m:r>
+                        <w:rPr>
+                          <w:rFonts w:ascii="Cambria Math" w:hAnsi="Cambria Math" w:cs="Calibri"/>
+                          <w:lang w:val="pt-BR"/>
+                        </w:rPr>
+                        <m:t>rw</m:t>
+                      </m:r>
+                    </m:sub>
+                  </m:sSub>
+                </m:num>
+                <m:den>
+                  <m:sSub>
+                    <m:sSubPr>
+                      <m:ctrlPr>
+                        <w:rPr>
+                          <w:rFonts w:ascii="Cambria Math" w:hAnsi="Cambria Math" w:cs="Calibri"/>
+                          <w:i/>
+                          <w:lang w:val="pt-BR"/>
+                        </w:rPr>
+                      </m:ctrlPr>
+                    </m:sSubPr>
+                    <m:e>
+                      <m:r>
+                        <w:rPr>
+                          <w:rFonts w:ascii="Cambria Math" w:hAnsi="Cambria Math" w:cs="Calibri"/>
+                          <w:lang w:val="pt-BR"/>
+                        </w:rPr>
+                        <m:t>μ</m:t>
+                      </m:r>
+                    </m:e>
+                    <m:sub>
+                      <m:r>
+                        <w:rPr>
+                          <w:rFonts w:ascii="Cambria Math" w:hAnsi="Cambria Math" w:cs="Calibri"/>
+                          <w:lang w:val="pt-BR"/>
+                        </w:rPr>
+                        <m:t>w</m:t>
+                      </m:r>
+                    </m:sub>
+                  </m:sSub>
+                  <m:sSub>
+                    <m:sSubPr>
+                      <m:ctrlPr>
+                        <w:rPr>
+                          <w:rFonts w:ascii="Cambria Math" w:hAnsi="Cambria Math" w:cs="Calibri"/>
+                          <w:i/>
+                          <w:lang w:val="pt-BR"/>
+                        </w:rPr>
+                      </m:ctrlPr>
+                    </m:sSubPr>
+                    <m:e>
+                      <m:r>
+                        <w:rPr>
+                          <w:rFonts w:ascii="Cambria Math" w:hAnsi="Cambria Math" w:cs="Calibri"/>
+                          <w:lang w:val="pt-BR"/>
+                        </w:rPr>
+                        <m:t>B</m:t>
+                      </m:r>
+                    </m:e>
+                    <m:sub>
+                      <m:r>
+                        <w:rPr>
+                          <w:rFonts w:ascii="Cambria Math" w:hAnsi="Cambria Math" w:cs="Calibri"/>
+                          <w:lang w:val="pt-BR"/>
+                        </w:rPr>
+                        <m:t>w</m:t>
+                      </m:r>
+                    </m:sub>
+                  </m:sSub>
+                </m:den>
+              </m:f>
+              <m:r>
+                <m:rPr>
+                  <m:sty m:val="p"/>
+                </m:rPr>
+                <w:rPr>
+                  <w:rFonts w:ascii="Cambria Math" w:hAnsi="Cambria Math" w:cs="Calibri"/>
+                  <w:lang w:val="pt-BR"/>
+                </w:rPr>
+                <m:t>∇</m:t>
+              </m:r>
+              <m:sSub>
+                <m:sSubPr>
+                  <m:ctrlPr>
+                    <w:rPr>
+                      <w:rFonts w:ascii="Cambria Math" w:hAnsi="Cambria Math" w:cs="Calibri"/>
+                      <w:i/>
+                      <w:lang w:val="pt-BR"/>
+                    </w:rPr>
+                  </m:ctrlPr>
+                </m:sSubPr>
+                <m:e>
+                  <m:r>
+                    <w:rPr>
+                      <w:rFonts w:ascii="Cambria Math" w:hAnsi="Cambria Math" w:cs="Calibri"/>
+                      <w:lang w:val="pt-BR"/>
+                    </w:rPr>
+                    <m:t>P</m:t>
+                  </m:r>
+                </m:e>
+                <m:sub>
+                  <m:r>
+                    <w:rPr>
+                      <w:rFonts w:ascii="Cambria Math" w:hAnsi="Cambria Math" w:cs="Calibri"/>
+                      <w:lang w:val="pt-BR"/>
+                    </w:rPr>
+                    <m:t>w</m:t>
+                  </m:r>
+                </m:sub>
+              </m:sSub>
+            </m:e>
+          </m:d>
+          <m:r>
+            <w:rPr>
+              <w:rFonts w:ascii="Cambria Math" w:hAnsi="Cambria Math" w:cs="Calibri"/>
+              <w:lang w:val="pt-BR"/>
+            </w:rPr>
+            <m:t>+</m:t>
+          </m:r>
+          <m:acc>
+            <m:accPr>
+              <m:chr m:val="̇"/>
+              <m:ctrlPr>
+                <w:rPr>
+                  <w:rFonts w:ascii="Cambria Math" w:hAnsi="Cambria Math" w:cs="Calibri"/>
+                  <w:i/>
+                  <w:lang w:val="pt-BR"/>
+                </w:rPr>
+              </m:ctrlPr>
+            </m:accPr>
+            <m:e>
+              <m:sSubSup>
+                <m:sSubSupPr>
+                  <m:ctrlPr>
+                    <w:rPr>
+                      <w:rFonts w:ascii="Cambria Math" w:hAnsi="Cambria Math" w:cs="Calibri"/>
+                      <w:i/>
+                      <w:lang w:val="pt-BR"/>
+                    </w:rPr>
+                  </m:ctrlPr>
+                </m:sSubSupPr>
+                <m:e>
+                  <m:r>
+                    <w:rPr>
+                      <w:rFonts w:ascii="Cambria Math" w:hAnsi="Cambria Math" w:cs="Calibri"/>
+                      <w:lang w:val="pt-BR"/>
+                    </w:rPr>
+                    <m:t>q</m:t>
+                  </m:r>
+                </m:e>
+                <m:sub>
+                  <m:r>
+                    <w:rPr>
+                      <w:rFonts w:ascii="Cambria Math" w:hAnsi="Cambria Math" w:cs="Calibri"/>
+                      <w:lang w:val="pt-BR"/>
+                    </w:rPr>
+                    <m:t>std,w</m:t>
+                  </m:r>
+                </m:sub>
+                <m:sup>
+                  <m:r>
+                    <w:rPr>
+                      <w:rFonts w:ascii="Cambria Math" w:hAnsi="Cambria Math" w:cs="Calibri"/>
+                      <w:lang w:val="pt-BR"/>
+                    </w:rPr>
+                    <m:t>'''</m:t>
+                  </m:r>
+                </m:sup>
+              </m:sSubSup>
+            </m:e>
+          </m:acc>
+          <m:r>
+            <w:rPr>
+              <w:rFonts w:asciiTheme="minorHAnsi" w:hAnsiTheme="minorHAnsi" w:cs="Calibri"/>
+              <w:sz w:val="22"/>
+              <w:szCs w:val="22"/>
+              <w:lang w:val="pt-BR"/>
+            </w:rPr>
+            <w:br/>
+          </m:r>
+          <m:r>
+            <w:rPr>
+              <w:rFonts w:asciiTheme="minorHAnsi" w:hAnsiTheme="minorHAnsi" w:cs="Calibri"/>
+              <w:sz w:val="22"/>
+              <w:szCs w:val="22"/>
+              <w:lang w:val="pt-BR"/>
+            </w:rPr>
+            <w:br/>
+          </m:r>
+        </m:oMath>
+      </m:oMathPara>
+      <w:r>
+        <w:rPr>
+          <w:rFonts w:asciiTheme="minorHAnsi" w:hAnsiTheme="minorHAnsi" w:cs="Calibri"/>
+          <w:sz w:val="22"/>
+          <w:szCs w:val="22"/>
+          <w:lang w:val="pt-BR"/>
+        </w:rPr>
+        <w:t xml:space="preserve">Para fase </w:t>
+      </w:r>
+      <w:r>
+        <w:rPr>
+          <w:rFonts w:asciiTheme="minorHAnsi" w:hAnsiTheme="minorHAnsi" w:cs="Calibri"/>
+          <w:sz w:val="22"/>
+          <w:szCs w:val="22"/>
+          <w:lang w:val="pt-BR"/>
+        </w:rPr>
+        <w:t>gás</w:t>
+      </w:r>
+      <w:r>
+        <w:rPr>
+          <w:rFonts w:asciiTheme="minorHAnsi" w:hAnsiTheme="minorHAnsi" w:cs="Calibri"/>
+          <w:sz w:val="22"/>
+          <w:szCs w:val="22"/>
+          <w:lang w:val="pt-BR"/>
+        </w:rPr>
+        <w:t>:</w:t>
+      </w:r>
+      <w:r>
+        <w:rPr>
+          <w:rFonts w:asciiTheme="minorHAnsi" w:hAnsiTheme="minorHAnsi" w:cs="Calibri"/>
+          <w:sz w:val="22"/>
+          <w:szCs w:val="22"/>
+          <w:lang w:val="pt-BR"/>
+        </w:rPr>
+        <w:br/>
+      </w:r>
+      <m:oMathPara>
+        <m:oMath>
+          <m:f>
+            <m:fPr>
+              <m:ctrlPr>
+                <w:rPr>
+                  <w:rFonts w:ascii="Cambria Math" w:hAnsi="Cambria Math" w:cs="Calibri"/>
+                  <w:i/>
+                  <w:sz w:val="22"/>
+                  <w:szCs w:val="22"/>
+                  <w:lang w:val="pt-BR"/>
+                </w:rPr>
+              </m:ctrlPr>
+            </m:fPr>
+            <m:num>
+              <m:r>
+                <w:rPr>
+                  <w:rFonts w:ascii="Cambria Math" w:hAnsi="Cambria Math" w:cs="Calibri"/>
+                  <w:lang w:val="pt-BR"/>
+                </w:rPr>
+                <m:t>∂</m:t>
+              </m:r>
+            </m:num>
+            <m:den>
+              <m:r>
+                <w:rPr>
+                  <w:rFonts w:ascii="Cambria Math" w:hAnsi="Cambria Math" w:cs="Calibri"/>
+                  <w:lang w:val="pt-BR"/>
+                </w:rPr>
+                <m:t>∂</m:t>
+              </m:r>
+              <m:r>
+                <w:rPr>
+                  <w:rFonts w:ascii="Cambria Math" w:hAnsi="Cambria Math" w:cs="Calibri"/>
+                  <w:lang w:val="pt-BR"/>
+                </w:rPr>
+                <m:t>t</m:t>
+              </m:r>
+            </m:den>
+          </m:f>
+          <m:d>
+            <m:dPr>
+              <m:ctrlPr>
+                <w:rPr>
+                  <w:rFonts w:ascii="Cambria Math" w:hAnsi="Cambria Math" w:cs="Calibri"/>
+                  <w:i/>
+                  <w:lang w:val="pt-BR"/>
+                </w:rPr>
+              </m:ctrlPr>
+            </m:dPr>
+            <m:e>
+              <m:f>
+                <m:fPr>
+                  <m:ctrlPr>
+                    <w:rPr>
+                      <w:rFonts w:ascii="Cambria Math" w:hAnsi="Cambria Math" w:cs="Calibri"/>
+                      <w:i/>
+                      <w:lang w:val="pt-BR"/>
+                    </w:rPr>
+                  </m:ctrlPr>
+                </m:fPr>
+                <m:num>
+                  <m:r>
+                    <w:rPr>
+                      <w:rFonts w:ascii="Cambria Math" w:hAnsi="Cambria Math" w:cs="Calibri"/>
+                      <w:lang w:val="pt-BR"/>
+                    </w:rPr>
+                    <m:t>ϕ</m:t>
+                  </m:r>
+                  <m:sSub>
+                    <m:sSubPr>
+                      <m:ctrlPr>
+                        <w:rPr>
+                          <w:rFonts w:ascii="Cambria Math" w:hAnsi="Cambria Math" w:cs="Calibri"/>
+                          <w:i/>
+                          <w:lang w:val="pt-BR"/>
+                        </w:rPr>
+                      </m:ctrlPr>
+                    </m:sSubPr>
+                    <m:e>
+                      <m:r>
+                        <w:rPr>
+                          <w:rFonts w:ascii="Cambria Math" w:hAnsi="Cambria Math" w:cs="Calibri"/>
+                          <w:lang w:val="pt-BR"/>
+                        </w:rPr>
+                        <m:t>S</m:t>
+                      </m:r>
+                    </m:e>
+                    <m:sub>
+                      <m:r>
+                        <w:rPr>
+                          <w:rFonts w:ascii="Cambria Math" w:hAnsi="Cambria Math" w:cs="Calibri"/>
+                          <w:lang w:val="pt-BR"/>
+                        </w:rPr>
+                        <m:t>g</m:t>
+                      </m:r>
+                    </m:sub>
+                  </m:sSub>
+                </m:num>
+                <m:den>
+                  <m:sSub>
+                    <m:sSubPr>
+                      <m:ctrlPr>
+                        <w:rPr>
+                          <w:rFonts w:ascii="Cambria Math" w:hAnsi="Cambria Math" w:cs="Calibri"/>
+                          <w:i/>
+                          <w:lang w:val="pt-BR"/>
+                        </w:rPr>
+                      </m:ctrlPr>
+                    </m:sSubPr>
+                    <m:e>
+                      <m:r>
+                        <w:rPr>
+                          <w:rFonts w:ascii="Cambria Math" w:hAnsi="Cambria Math" w:cs="Calibri"/>
+                          <w:lang w:val="pt-BR"/>
+                        </w:rPr>
+                        <m:t>B</m:t>
+                      </m:r>
+                    </m:e>
+                    <m:sub>
+                      <m:r>
+                        <w:rPr>
+                          <w:rFonts w:ascii="Cambria Math" w:hAnsi="Cambria Math" w:cs="Calibri"/>
+                          <w:lang w:val="pt-BR"/>
+                        </w:rPr>
+                        <m:t>g</m:t>
+                      </m:r>
+                    </m:sub>
+                  </m:sSub>
+                </m:den>
+              </m:f>
+              <m:r>
+                <w:rPr>
+                  <w:rFonts w:ascii="Cambria Math" w:hAnsi="Cambria Math" w:cs="Calibri"/>
+                  <w:lang w:val="pt-BR"/>
+                </w:rPr>
+                <m:t>+</m:t>
+              </m:r>
+              <m:f>
+                <m:fPr>
+                  <m:ctrlPr>
+                    <w:rPr>
+                      <w:rFonts w:ascii="Cambria Math" w:hAnsi="Cambria Math" w:cs="Calibri"/>
+                      <w:i/>
+                      <w:lang w:val="pt-BR"/>
+                    </w:rPr>
+                  </m:ctrlPr>
+                </m:fPr>
+                <m:num>
+                  <m:r>
+                    <w:rPr>
+                      <w:rFonts w:ascii="Cambria Math" w:hAnsi="Cambria Math" w:cs="Calibri"/>
+                      <w:lang w:val="pt-BR"/>
+                    </w:rPr>
+                    <m:t>ϕ</m:t>
+                  </m:r>
+                  <m:sSub>
+                    <m:sSubPr>
+                      <m:ctrlPr>
+                        <w:rPr>
+                          <w:rFonts w:ascii="Cambria Math" w:hAnsi="Cambria Math" w:cs="Calibri"/>
+                          <w:i/>
+                          <w:lang w:val="pt-BR"/>
+                        </w:rPr>
+                      </m:ctrlPr>
+                    </m:sSubPr>
+                    <m:e>
+                      <m:r>
+                        <w:rPr>
+                          <w:rFonts w:ascii="Cambria Math" w:hAnsi="Cambria Math" w:cs="Calibri"/>
+                          <w:lang w:val="pt-BR"/>
+                        </w:rPr>
+                        <m:t>R</m:t>
+                      </m:r>
+                    </m:e>
+                    <m:sub>
+                      <m:r>
+                        <w:rPr>
+                          <w:rFonts w:ascii="Cambria Math" w:hAnsi="Cambria Math" w:cs="Calibri"/>
+                          <w:lang w:val="pt-BR"/>
+                        </w:rPr>
+                        <m:t>sw</m:t>
+                      </m:r>
+                    </m:sub>
+                  </m:sSub>
+                  <m:sSub>
+                    <m:sSubPr>
+                      <m:ctrlPr>
+                        <w:rPr>
+                          <w:rFonts w:ascii="Cambria Math" w:hAnsi="Cambria Math" w:cs="Calibri"/>
+                          <w:i/>
+                          <w:lang w:val="pt-BR"/>
+                        </w:rPr>
+                      </m:ctrlPr>
+                    </m:sSubPr>
+                    <m:e>
+                      <m:r>
+                        <w:rPr>
+                          <w:rFonts w:ascii="Cambria Math" w:hAnsi="Cambria Math" w:cs="Calibri"/>
+                          <w:lang w:val="pt-BR"/>
+                        </w:rPr>
+                        <m:t>S</m:t>
+                      </m:r>
+                    </m:e>
+                    <m:sub>
+                      <m:r>
+                        <w:rPr>
+                          <w:rFonts w:ascii="Cambria Math" w:hAnsi="Cambria Math" w:cs="Calibri"/>
+                          <w:lang w:val="pt-BR"/>
+                        </w:rPr>
+                        <m:t>w</m:t>
+                      </m:r>
+                    </m:sub>
+                  </m:sSub>
+                </m:num>
+                <m:den>
+                  <m:sSub>
+                    <m:sSubPr>
+                      <m:ctrlPr>
+                        <w:rPr>
+                          <w:rFonts w:ascii="Cambria Math" w:hAnsi="Cambria Math" w:cs="Calibri"/>
+                          <w:i/>
+                          <w:lang w:val="pt-BR"/>
+                        </w:rPr>
+                      </m:ctrlPr>
+                    </m:sSubPr>
+                    <m:e>
+                      <m:r>
+                        <w:rPr>
+                          <w:rFonts w:ascii="Cambria Math" w:hAnsi="Cambria Math" w:cs="Calibri"/>
+                          <w:lang w:val="pt-BR"/>
+                        </w:rPr>
+                        <m:t>B</m:t>
+                      </m:r>
+                    </m:e>
+                    <m:sub>
+                      <m:r>
+                        <w:rPr>
+                          <w:rFonts w:ascii="Cambria Math" w:hAnsi="Cambria Math" w:cs="Calibri"/>
+                          <w:lang w:val="pt-BR"/>
+                        </w:rPr>
+                        <m:t>w</m:t>
+                      </m:r>
+                    </m:sub>
+                  </m:sSub>
+                </m:den>
+              </m:f>
+            </m:e>
+          </m:d>
+          <m:r>
+            <w:rPr>
+              <w:rFonts w:ascii="Cambria Math" w:hAnsi="Cambria Math" w:cs="Calibri"/>
+              <w:lang w:val="pt-BR"/>
+            </w:rPr>
+            <m:t xml:space="preserve">= </m:t>
+          </m:r>
+          <m:r>
+            <m:rPr>
+              <m:sty m:val="p"/>
+            </m:rPr>
+            <w:rPr>
+              <w:rFonts w:ascii="Cambria Math" w:hAnsi="Cambria Math" w:cs="Calibri"/>
+              <w:lang w:val="pt-BR"/>
+            </w:rPr>
+            <m:t>∇</m:t>
+          </m:r>
+          <m:r>
+            <w:rPr>
+              <w:rFonts w:ascii="Cambria Math" w:hAnsi="Cambria Math" w:cs="Calibri"/>
+              <w:lang w:val="pt-BR"/>
+            </w:rPr>
+            <m:t>∙</m:t>
+          </m:r>
+          <m:d>
+            <m:dPr>
+              <m:ctrlPr>
+                <w:rPr>
+                  <w:rFonts w:ascii="Cambria Math" w:hAnsi="Cambria Math" w:cs="Calibri"/>
+                  <w:i/>
+                  <w:lang w:val="pt-BR"/>
+                </w:rPr>
+              </m:ctrlPr>
+            </m:dPr>
+            <m:e>
+              <m:f>
+                <m:fPr>
+                  <m:ctrlPr>
+                    <w:rPr>
+                      <w:rFonts w:ascii="Cambria Math" w:hAnsi="Cambria Math" w:cs="Calibri"/>
+                      <w:i/>
+                      <w:lang w:val="pt-BR"/>
+                    </w:rPr>
+                  </m:ctrlPr>
+                </m:fPr>
+                <m:num>
+                  <m:acc>
+                    <m:accPr>
+                      <m:ctrlPr>
+                        <w:rPr>
+                          <w:rFonts w:ascii="Cambria Math" w:hAnsi="Cambria Math" w:cs="Calibri"/>
+                          <w:i/>
+                          <w:lang w:val="pt-BR"/>
+                        </w:rPr>
+                      </m:ctrlPr>
+                    </m:accPr>
+                    <m:e>
+                      <m:r>
+                        <w:rPr>
+                          <w:rFonts w:ascii="Cambria Math" w:hAnsi="Cambria Math" w:cs="Calibri"/>
+                          <w:lang w:val="pt-BR"/>
+                        </w:rPr>
+                        <m:t>k</m:t>
+                      </m:r>
+                    </m:e>
+                  </m:acc>
+                  <m:sSub>
+                    <m:sSubPr>
+                      <m:ctrlPr>
+                        <w:rPr>
+                          <w:rFonts w:ascii="Cambria Math" w:hAnsi="Cambria Math" w:cs="Calibri"/>
+                          <w:i/>
+                          <w:lang w:val="pt-BR"/>
+                        </w:rPr>
+                      </m:ctrlPr>
+                    </m:sSubPr>
+                    <m:e>
+                      <m:r>
+                        <w:rPr>
+                          <w:rFonts w:ascii="Cambria Math" w:hAnsi="Cambria Math" w:cs="Calibri"/>
+                          <w:lang w:val="pt-BR"/>
+                        </w:rPr>
+                        <m:t>K</m:t>
+                      </m:r>
+                    </m:e>
+                    <m:sub>
+                      <m:r>
+                        <w:rPr>
+                          <w:rFonts w:ascii="Cambria Math" w:hAnsi="Cambria Math" w:cs="Calibri"/>
+                          <w:lang w:val="pt-BR"/>
+                        </w:rPr>
+                        <m:t>r</m:t>
+                      </m:r>
+                      <m:r>
+                        <w:rPr>
+                          <w:rFonts w:ascii="Cambria Math" w:hAnsi="Cambria Math" w:cs="Calibri"/>
+                          <w:lang w:val="pt-BR"/>
+                        </w:rPr>
+                        <m:t>g</m:t>
+                      </m:r>
+                    </m:sub>
+                  </m:sSub>
+                </m:num>
+                <m:den>
+                  <m:sSub>
+                    <m:sSubPr>
+                      <m:ctrlPr>
+                        <w:rPr>
+                          <w:rFonts w:ascii="Cambria Math" w:hAnsi="Cambria Math" w:cs="Calibri"/>
+                          <w:i/>
+                          <w:lang w:val="pt-BR"/>
+                        </w:rPr>
+                      </m:ctrlPr>
+                    </m:sSubPr>
+                    <m:e>
+                      <m:r>
+                        <w:rPr>
+                          <w:rFonts w:ascii="Cambria Math" w:hAnsi="Cambria Math" w:cs="Calibri"/>
+                          <w:lang w:val="pt-BR"/>
+                        </w:rPr>
+                        <m:t>μ</m:t>
+                      </m:r>
+                    </m:e>
+                    <m:sub>
+                      <m:r>
+                        <w:rPr>
+                          <w:rFonts w:ascii="Cambria Math" w:hAnsi="Cambria Math" w:cs="Calibri"/>
+                          <w:lang w:val="pt-BR"/>
+                        </w:rPr>
+                        <m:t>g</m:t>
+                      </m:r>
+                    </m:sub>
+                  </m:sSub>
+                  <m:sSub>
+                    <m:sSubPr>
+                      <m:ctrlPr>
+                        <w:rPr>
+                          <w:rFonts w:ascii="Cambria Math" w:hAnsi="Cambria Math" w:cs="Calibri"/>
+                          <w:i/>
+                          <w:lang w:val="pt-BR"/>
+                        </w:rPr>
+                      </m:ctrlPr>
+                    </m:sSubPr>
+                    <m:e>
+                      <m:r>
+                        <w:rPr>
+                          <w:rFonts w:ascii="Cambria Math" w:hAnsi="Cambria Math" w:cs="Calibri"/>
+                          <w:lang w:val="pt-BR"/>
+                        </w:rPr>
+                        <m:t>B</m:t>
+                      </m:r>
+                    </m:e>
+                    <m:sub>
+                      <m:r>
+                        <w:rPr>
+                          <w:rFonts w:ascii="Cambria Math" w:hAnsi="Cambria Math" w:cs="Calibri"/>
+                          <w:lang w:val="pt-BR"/>
+                        </w:rPr>
+                        <m:t>g</m:t>
+                      </m:r>
+                    </m:sub>
+                  </m:sSub>
+                </m:den>
+              </m:f>
+              <m:r>
+                <m:rPr>
+                  <m:sty m:val="p"/>
+                </m:rPr>
+                <w:rPr>
+                  <w:rFonts w:ascii="Cambria Math" w:hAnsi="Cambria Math" w:cs="Calibri"/>
+                  <w:lang w:val="pt-BR"/>
+                </w:rPr>
+                <m:t>∇</m:t>
+              </m:r>
+              <m:sSub>
+                <m:sSubPr>
+                  <m:ctrlPr>
+                    <w:rPr>
+                      <w:rFonts w:ascii="Cambria Math" w:hAnsi="Cambria Math" w:cs="Calibri"/>
+                      <w:i/>
+                      <w:lang w:val="pt-BR"/>
+                    </w:rPr>
+                  </m:ctrlPr>
+                </m:sSubPr>
+                <m:e>
+                  <m:r>
+                    <w:rPr>
+                      <w:rFonts w:ascii="Cambria Math" w:hAnsi="Cambria Math" w:cs="Calibri"/>
+                      <w:lang w:val="pt-BR"/>
+                    </w:rPr>
+                    <m:t>P</m:t>
+                  </m:r>
+                </m:e>
+                <m:sub>
+                  <m:r>
+                    <w:rPr>
+                      <w:rFonts w:ascii="Cambria Math" w:hAnsi="Cambria Math" w:cs="Calibri"/>
+                      <w:lang w:val="pt-BR"/>
+                    </w:rPr>
+                    <m:t>g</m:t>
+                  </m:r>
+                </m:sub>
+              </m:sSub>
+              <m:r>
+                <w:rPr>
+                  <w:rFonts w:ascii="Cambria Math" w:hAnsi="Cambria Math" w:cs="Calibri"/>
+                  <w:lang w:val="pt-BR"/>
+                </w:rPr>
+                <m:t xml:space="preserve">+ </m:t>
+              </m:r>
+              <m:sSub>
+                <m:sSubPr>
+                  <m:ctrlPr>
+                    <w:rPr>
+                      <w:rFonts w:ascii="Cambria Math" w:hAnsi="Cambria Math" w:cs="Calibri"/>
+                      <w:i/>
+                      <w:lang w:val="pt-BR"/>
+                    </w:rPr>
+                  </m:ctrlPr>
+                </m:sSubPr>
+                <m:e>
+                  <m:r>
+                    <w:rPr>
+                      <w:rFonts w:ascii="Cambria Math" w:hAnsi="Cambria Math" w:cs="Calibri"/>
+                      <w:lang w:val="pt-BR"/>
+                    </w:rPr>
+                    <m:t>R</m:t>
+                  </m:r>
+                </m:e>
+                <m:sub>
+                  <m:r>
+                    <w:rPr>
+                      <w:rFonts w:ascii="Cambria Math" w:hAnsi="Cambria Math" w:cs="Calibri"/>
+                      <w:lang w:val="pt-BR"/>
+                    </w:rPr>
+                    <m:t>sw</m:t>
+                  </m:r>
+                </m:sub>
+              </m:sSub>
+              <m:f>
+                <m:fPr>
+                  <m:ctrlPr>
+                    <w:rPr>
+                      <w:rFonts w:ascii="Cambria Math" w:hAnsi="Cambria Math" w:cs="Calibri"/>
+                      <w:i/>
+                      <w:lang w:val="pt-BR"/>
+                    </w:rPr>
+                  </m:ctrlPr>
+                </m:fPr>
+                <m:num>
+                  <m:acc>
+                    <m:accPr>
+                      <m:ctrlPr>
+                        <w:rPr>
+                          <w:rFonts w:ascii="Cambria Math" w:hAnsi="Cambria Math" w:cs="Calibri"/>
+                          <w:i/>
+                          <w:lang w:val="pt-BR"/>
+                        </w:rPr>
+                      </m:ctrlPr>
+                    </m:accPr>
+                    <m:e>
+                      <m:r>
+                        <w:rPr>
+                          <w:rFonts w:ascii="Cambria Math" w:hAnsi="Cambria Math" w:cs="Calibri"/>
+                          <w:lang w:val="pt-BR"/>
+                        </w:rPr>
+                        <m:t>k</m:t>
+                      </m:r>
+                    </m:e>
+                  </m:acc>
+                  <m:sSub>
+                    <m:sSubPr>
+                      <m:ctrlPr>
+                        <w:rPr>
+                          <w:rFonts w:ascii="Cambria Math" w:hAnsi="Cambria Math" w:cs="Calibri"/>
+                          <w:i/>
+                          <w:lang w:val="pt-BR"/>
+                        </w:rPr>
+                      </m:ctrlPr>
+                    </m:sSubPr>
+                    <m:e>
+                      <m:r>
+                        <w:rPr>
+                          <w:rFonts w:ascii="Cambria Math" w:hAnsi="Cambria Math" w:cs="Calibri"/>
+                          <w:lang w:val="pt-BR"/>
+                        </w:rPr>
+                        <m:t>K</m:t>
+                      </m:r>
+                    </m:e>
+                    <m:sub>
+                      <m:r>
+                        <w:rPr>
+                          <w:rFonts w:ascii="Cambria Math" w:hAnsi="Cambria Math" w:cs="Calibri"/>
+                          <w:lang w:val="pt-BR"/>
+                        </w:rPr>
+                        <m:t>rw</m:t>
+                      </m:r>
+                    </m:sub>
+                  </m:sSub>
+                </m:num>
+                <m:den>
+                  <m:sSub>
+                    <m:sSubPr>
+                      <m:ctrlPr>
+                        <w:rPr>
+                          <w:rFonts w:ascii="Cambria Math" w:hAnsi="Cambria Math" w:cs="Calibri"/>
+                          <w:i/>
+                          <w:lang w:val="pt-BR"/>
+                        </w:rPr>
+                      </m:ctrlPr>
+                    </m:sSubPr>
+                    <m:e>
+                      <m:r>
+                        <w:rPr>
+                          <w:rFonts w:ascii="Cambria Math" w:hAnsi="Cambria Math" w:cs="Calibri"/>
+                          <w:lang w:val="pt-BR"/>
+                        </w:rPr>
+                        <m:t>μ</m:t>
+                      </m:r>
+                    </m:e>
+                    <m:sub>
+                      <m:r>
+                        <w:rPr>
+                          <w:rFonts w:ascii="Cambria Math" w:hAnsi="Cambria Math" w:cs="Calibri"/>
+                          <w:lang w:val="pt-BR"/>
+                        </w:rPr>
+                        <m:t>w</m:t>
+                      </m:r>
+                    </m:sub>
+                  </m:sSub>
+                  <m:sSub>
+                    <m:sSubPr>
+                      <m:ctrlPr>
+                        <w:rPr>
+                          <w:rFonts w:ascii="Cambria Math" w:hAnsi="Cambria Math" w:cs="Calibri"/>
+                          <w:i/>
+                          <w:lang w:val="pt-BR"/>
+                        </w:rPr>
+                      </m:ctrlPr>
+                    </m:sSubPr>
+                    <m:e>
+                      <m:r>
+                        <w:rPr>
+                          <w:rFonts w:ascii="Cambria Math" w:hAnsi="Cambria Math" w:cs="Calibri"/>
+                          <w:lang w:val="pt-BR"/>
+                        </w:rPr>
+                        <m:t>B</m:t>
+                      </m:r>
+                    </m:e>
+                    <m:sub>
+                      <m:r>
+                        <w:rPr>
+                          <w:rFonts w:ascii="Cambria Math" w:hAnsi="Cambria Math" w:cs="Calibri"/>
+                          <w:lang w:val="pt-BR"/>
+                        </w:rPr>
+                        <m:t>w</m:t>
+                      </m:r>
+                    </m:sub>
+                  </m:sSub>
+                </m:den>
+              </m:f>
+              <m:r>
+                <m:rPr>
+                  <m:sty m:val="p"/>
+                </m:rPr>
+                <w:rPr>
+                  <w:rFonts w:ascii="Cambria Math" w:hAnsi="Cambria Math" w:cs="Calibri"/>
+                  <w:lang w:val="pt-BR"/>
+                </w:rPr>
+                <m:t>∇</m:t>
+              </m:r>
+              <m:sSub>
+                <m:sSubPr>
+                  <m:ctrlPr>
+                    <w:rPr>
+                      <w:rFonts w:ascii="Cambria Math" w:hAnsi="Cambria Math" w:cs="Calibri"/>
+                      <w:i/>
+                      <w:lang w:val="pt-BR"/>
+                    </w:rPr>
+                  </m:ctrlPr>
+                </m:sSubPr>
+                <m:e>
+                  <m:r>
+                    <w:rPr>
+                      <w:rFonts w:ascii="Cambria Math" w:hAnsi="Cambria Math" w:cs="Calibri"/>
+                      <w:lang w:val="pt-BR"/>
+                    </w:rPr>
+                    <m:t>P</m:t>
+                  </m:r>
+                </m:e>
+                <m:sub>
+                  <m:r>
+                    <w:rPr>
+                      <w:rFonts w:ascii="Cambria Math" w:hAnsi="Cambria Math" w:cs="Calibri"/>
+                      <w:lang w:val="pt-BR"/>
+                    </w:rPr>
+                    <m:t>w</m:t>
+                  </m:r>
+                </m:sub>
+              </m:sSub>
+            </m:e>
+          </m:d>
+          <m:r>
+            <w:rPr>
+              <w:rFonts w:ascii="Cambria Math" w:hAnsi="Cambria Math" w:cs="Calibri"/>
+              <w:lang w:val="pt-BR"/>
+            </w:rPr>
+            <m:t>+</m:t>
+          </m:r>
+          <m:acc>
+            <m:accPr>
+              <m:chr m:val="̇"/>
+              <m:ctrlPr>
+                <w:rPr>
+                  <w:rFonts w:ascii="Cambria Math" w:hAnsi="Cambria Math" w:cs="Calibri"/>
+                  <w:i/>
+                  <w:lang w:val="pt-BR"/>
+                </w:rPr>
+              </m:ctrlPr>
+            </m:accPr>
+            <m:e>
+              <m:sSubSup>
+                <m:sSubSupPr>
+                  <m:ctrlPr>
+                    <w:rPr>
+                      <w:rFonts w:ascii="Cambria Math" w:hAnsi="Cambria Math" w:cs="Calibri"/>
+                      <w:i/>
+                      <w:lang w:val="pt-BR"/>
+                    </w:rPr>
+                  </m:ctrlPr>
+                </m:sSubSupPr>
+                <m:e>
+                  <m:r>
+                    <w:rPr>
+                      <w:rFonts w:ascii="Cambria Math" w:hAnsi="Cambria Math" w:cs="Calibri"/>
+                      <w:lang w:val="pt-BR"/>
+                    </w:rPr>
+                    <m:t>q</m:t>
+                  </m:r>
+                </m:e>
+                <m:sub>
+                  <m:r>
+                    <w:rPr>
+                      <w:rFonts w:ascii="Cambria Math" w:hAnsi="Cambria Math" w:cs="Calibri"/>
+                      <w:lang w:val="pt-BR"/>
+                    </w:rPr>
+                    <m:t>std,</m:t>
+                  </m:r>
+                  <m:r>
+                    <w:rPr>
+                      <w:rFonts w:ascii="Cambria Math" w:hAnsi="Cambria Math" w:cs="Calibri"/>
+                      <w:lang w:val="pt-BR"/>
+                    </w:rPr>
+                    <m:t>g</m:t>
+                  </m:r>
+                </m:sub>
+                <m:sup>
+                  <m:r>
+                    <w:rPr>
+                      <w:rFonts w:ascii="Cambria Math" w:hAnsi="Cambria Math" w:cs="Calibri"/>
+                      <w:lang w:val="pt-BR"/>
+                    </w:rPr>
+                    <m:t>'''</m:t>
+                  </m:r>
+                </m:sup>
+              </m:sSubSup>
+            </m:e>
+          </m:acc>
+          <m:r>
+            <w:rPr>
+              <w:rFonts w:ascii="Cambria Math" w:hAnsi="Cambria Math" w:cs="Calibri"/>
+              <w:lang w:val="pt-BR"/>
+            </w:rPr>
+            <m:t>+</m:t>
+          </m:r>
+          <m:acc>
+            <m:accPr>
+              <m:chr m:val="̇"/>
+              <m:ctrlPr>
+                <w:rPr>
+                  <w:rFonts w:ascii="Cambria Math" w:hAnsi="Cambria Math" w:cs="Calibri"/>
+                  <w:i/>
+                  <w:lang w:val="pt-BR"/>
+                </w:rPr>
+              </m:ctrlPr>
+            </m:accPr>
+            <m:e>
+              <m:sSub>
+                <m:sSubPr>
+                  <m:ctrlPr>
+                    <w:rPr>
+                      <w:rFonts w:ascii="Cambria Math" w:hAnsi="Cambria Math" w:cs="Calibri"/>
+                      <w:i/>
+                      <w:lang w:val="pt-BR"/>
+                    </w:rPr>
+                  </m:ctrlPr>
+                </m:sSubPr>
+                <m:e>
+                  <m:r>
+                    <w:rPr>
+                      <w:rFonts w:ascii="Cambria Math" w:hAnsi="Cambria Math" w:cs="Calibri"/>
+                      <w:lang w:val="pt-BR"/>
+                    </w:rPr>
+                    <m:t>R</m:t>
+                  </m:r>
+                </m:e>
+                <m:sub>
+                  <m:r>
+                    <w:rPr>
+                      <w:rFonts w:ascii="Cambria Math" w:hAnsi="Cambria Math" w:cs="Calibri"/>
+                      <w:lang w:val="pt-BR"/>
+                    </w:rPr>
+                    <m:t>sw</m:t>
+                  </m:r>
+                </m:sub>
+              </m:sSub>
+              <m:sSubSup>
+                <m:sSubSupPr>
+                  <m:ctrlPr>
+                    <w:rPr>
+                      <w:rFonts w:ascii="Cambria Math" w:hAnsi="Cambria Math" w:cs="Calibri"/>
+                      <w:i/>
+                      <w:lang w:val="pt-BR"/>
+                    </w:rPr>
+                  </m:ctrlPr>
+                </m:sSubSupPr>
+                <m:e>
+                  <m:r>
+                    <w:rPr>
+                      <w:rFonts w:ascii="Cambria Math" w:hAnsi="Cambria Math" w:cs="Calibri"/>
+                      <w:lang w:val="pt-BR"/>
+                    </w:rPr>
+                    <m:t>q</m:t>
+                  </m:r>
+                </m:e>
+                <m:sub>
+                  <m:r>
+                    <w:rPr>
+                      <w:rFonts w:ascii="Cambria Math" w:hAnsi="Cambria Math" w:cs="Calibri"/>
+                      <w:lang w:val="pt-BR"/>
+                    </w:rPr>
+                    <m:t>std,</m:t>
+                  </m:r>
+                  <m:r>
+                    <w:rPr>
+                      <w:rFonts w:ascii="Cambria Math" w:hAnsi="Cambria Math" w:cs="Calibri"/>
+                      <w:lang w:val="pt-BR"/>
+                    </w:rPr>
+                    <m:t>w</m:t>
+                  </m:r>
+                </m:sub>
+                <m:sup>
+                  <m:r>
+                    <w:rPr>
+                      <w:rFonts w:ascii="Cambria Math" w:hAnsi="Cambria Math" w:cs="Calibri"/>
+                      <w:lang w:val="pt-BR"/>
+                    </w:rPr>
+                    <m:t>'''</m:t>
+                  </m:r>
+                </m:sup>
+              </m:sSubSup>
+            </m:e>
+          </m:acc>
+          <m:r>
+            <w:rPr>
+              <w:rFonts w:asciiTheme="minorHAnsi" w:hAnsiTheme="minorHAnsi" w:cs="Calibri"/>
+              <w:lang w:val="pt-BR"/>
+            </w:rPr>
+            <w:br/>
+          </m:r>
+          <m:r>
+            <w:rPr>
+              <w:rFonts w:asciiTheme="minorHAnsi" w:hAnsiTheme="minorHAnsi" w:cs="Calibri"/>
+              <w:sz w:val="22"/>
+              <w:szCs w:val="22"/>
+              <w:lang w:val="pt-BR"/>
+            </w:rPr>
+            <w:br/>
+            <w:t>Sendo que no sistema de coordenadas cartesiano do reservatório o operador gradiente é dado por:</w:t>
+          </m:r>
+          <m:r>
+            <w:rPr>
+              <w:rFonts w:asciiTheme="minorHAnsi" w:hAnsiTheme="minorHAnsi" w:cs="Calibri"/>
+              <w:sz w:val="22"/>
+              <w:szCs w:val="22"/>
+              <w:lang w:val="pt-BR"/>
+            </w:rPr>
+            <w:br/>
+          </m:r>
+        </m:oMath>
+        <m:oMath>
+          <m:r>
+            <m:rPr>
+              <m:sty m:val="p"/>
+            </m:rPr>
+            <w:rPr>
+              <w:rFonts w:ascii="Cambria Math" w:hAnsi="Cambria Math" w:cs="Calibri"/>
+              <w:sz w:val="22"/>
+              <w:szCs w:val="22"/>
+              <w:lang w:val="pt-BR"/>
+            </w:rPr>
+            <m:t>∇</m:t>
+          </m:r>
+          <m:d>
+            <m:dPr>
+              <m:ctrlPr>
+                <w:rPr>
+                  <w:rFonts w:ascii="Cambria Math" w:hAnsi="Cambria Math" w:cs="Calibri"/>
+                  <w:i/>
+                  <w:sz w:val="22"/>
+                  <w:szCs w:val="22"/>
+                  <w:lang w:val="pt-BR"/>
+                </w:rPr>
+              </m:ctrlPr>
+            </m:dPr>
+            <m:e>
+              <m:r>
+                <w:rPr>
+                  <w:rFonts w:ascii="Cambria Math" w:hAnsi="Cambria Math" w:cs="Calibri"/>
+                  <w:sz w:val="22"/>
+                  <w:szCs w:val="22"/>
+                  <w:lang w:val="pt-BR"/>
+                </w:rPr>
+                <m:t xml:space="preserve"> </m:t>
+              </m:r>
+            </m:e>
+          </m:d>
+          <m:r>
+            <w:rPr>
+              <w:rFonts w:ascii="Cambria Math" w:hAnsi="Cambria Math" w:cs="Calibri"/>
+              <w:sz w:val="22"/>
+              <w:szCs w:val="22"/>
+              <w:lang w:val="pt-BR"/>
+            </w:rPr>
+            <m:t xml:space="preserve">= </m:t>
+          </m:r>
+          <m:f>
+            <m:fPr>
+              <m:ctrlPr>
+                <w:rPr>
+                  <w:rFonts w:ascii="Cambria Math" w:hAnsi="Cambria Math" w:cs="Calibri"/>
+                  <w:i/>
+                  <w:sz w:val="22"/>
+                  <w:szCs w:val="22"/>
+                  <w:lang w:val="pt-BR"/>
+                </w:rPr>
+              </m:ctrlPr>
+            </m:fPr>
+            <m:num>
+              <m:r>
+                <w:rPr>
+                  <w:rFonts w:ascii="Cambria Math" w:hAnsi="Cambria Math" w:cs="Calibri"/>
+                  <w:lang w:val="pt-BR"/>
+                </w:rPr>
+                <m:t>∂</m:t>
+              </m:r>
+            </m:num>
+            <m:den>
+              <m:r>
+                <w:rPr>
+                  <w:rFonts w:ascii="Cambria Math" w:hAnsi="Cambria Math" w:cs="Calibri"/>
+                  <w:lang w:val="pt-BR"/>
+                </w:rPr>
+                <m:t>∂x</m:t>
+              </m:r>
+            </m:den>
+          </m:f>
+          <m:acc>
+            <m:accPr>
+              <m:ctrlPr>
+                <w:rPr>
+                  <w:rFonts w:ascii="Cambria Math" w:hAnsi="Cambria Math" w:cs="Calibri"/>
+                  <w:i/>
+                  <w:sz w:val="22"/>
+                  <w:szCs w:val="22"/>
+                  <w:lang w:val="pt-BR"/>
+                </w:rPr>
+              </m:ctrlPr>
+            </m:accPr>
+            <m:e>
+              <m:r>
+                <w:rPr>
+                  <w:rFonts w:ascii="Cambria Math" w:hAnsi="Cambria Math" w:cs="Calibri"/>
+                  <w:sz w:val="22"/>
+                  <w:szCs w:val="22"/>
+                  <w:lang w:val="pt-BR"/>
+                </w:rPr>
+                <m:t xml:space="preserve">i </m:t>
+              </m:r>
+            </m:e>
+          </m:acc>
+          <m:r>
+            <w:rPr>
+              <w:rFonts w:ascii="Cambria Math" w:hAnsi="Cambria Math" w:cs="Calibri"/>
+              <w:sz w:val="22"/>
+              <w:szCs w:val="22"/>
+              <w:lang w:val="pt-BR"/>
+            </w:rPr>
+            <m:t>+</m:t>
+          </m:r>
+          <m:f>
+            <m:fPr>
+              <m:ctrlPr>
+                <w:rPr>
+                  <w:rFonts w:ascii="Cambria Math" w:hAnsi="Cambria Math" w:cs="Calibri"/>
+                  <w:i/>
+                  <w:sz w:val="22"/>
+                  <w:szCs w:val="22"/>
+                  <w:lang w:val="pt-BR"/>
+                </w:rPr>
+              </m:ctrlPr>
+            </m:fPr>
+            <m:num>
+              <m:r>
+                <w:rPr>
+                  <w:rFonts w:ascii="Cambria Math" w:hAnsi="Cambria Math" w:cs="Calibri"/>
+                  <w:lang w:val="pt-BR"/>
+                </w:rPr>
+                <m:t>∂</m:t>
+              </m:r>
+            </m:num>
+            <m:den>
+              <m:r>
+                <w:rPr>
+                  <w:rFonts w:ascii="Cambria Math" w:hAnsi="Cambria Math" w:cs="Calibri"/>
+                  <w:lang w:val="pt-BR"/>
+                </w:rPr>
+                <m:t>∂</m:t>
+              </m:r>
+              <m:r>
+                <w:rPr>
+                  <w:rFonts w:ascii="Cambria Math" w:hAnsi="Cambria Math" w:cs="Calibri"/>
+                  <w:lang w:val="pt-BR"/>
+                </w:rPr>
+                <m:t>y</m:t>
+              </m:r>
+            </m:den>
+          </m:f>
+          <m:acc>
+            <m:accPr>
+              <m:ctrlPr>
+                <w:rPr>
+                  <w:rFonts w:ascii="Cambria Math" w:hAnsi="Cambria Math" w:cs="Calibri"/>
+                  <w:i/>
+                  <w:sz w:val="22"/>
+                  <w:szCs w:val="22"/>
+                  <w:lang w:val="pt-BR"/>
+                </w:rPr>
+              </m:ctrlPr>
+            </m:accPr>
+            <m:e>
+              <m:r>
+                <w:rPr>
+                  <w:rFonts w:ascii="Cambria Math" w:hAnsi="Cambria Math" w:cs="Calibri"/>
+                  <w:sz w:val="22"/>
+                  <w:szCs w:val="22"/>
+                  <w:lang w:val="pt-BR"/>
+                </w:rPr>
+                <m:t>j</m:t>
+              </m:r>
+            </m:e>
+          </m:acc>
+          <m:r>
+            <w:rPr>
+              <w:rFonts w:ascii="Cambria Math" w:hAnsi="Cambria Math" w:cs="Calibri"/>
+              <w:sz w:val="22"/>
+              <w:szCs w:val="22"/>
+              <w:lang w:val="pt-BR"/>
+            </w:rPr>
+            <m:t>+</m:t>
+          </m:r>
+          <m:f>
+            <m:fPr>
+              <m:ctrlPr>
+                <w:rPr>
+                  <w:rFonts w:ascii="Cambria Math" w:hAnsi="Cambria Math" w:cs="Calibri"/>
+                  <w:i/>
+                  <w:sz w:val="22"/>
+                  <w:szCs w:val="22"/>
+                  <w:lang w:val="pt-BR"/>
+                </w:rPr>
+              </m:ctrlPr>
+            </m:fPr>
+            <m:num>
+              <m:r>
+                <w:rPr>
+                  <w:rFonts w:ascii="Cambria Math" w:hAnsi="Cambria Math" w:cs="Calibri"/>
+                  <w:lang w:val="pt-BR"/>
+                </w:rPr>
+                <m:t>∂</m:t>
+              </m:r>
+            </m:num>
+            <m:den>
+              <m:r>
+                <w:rPr>
+                  <w:rFonts w:ascii="Cambria Math" w:hAnsi="Cambria Math" w:cs="Calibri"/>
+                  <w:lang w:val="pt-BR"/>
+                </w:rPr>
+                <m:t>∂</m:t>
+              </m:r>
+              <m:r>
+                <w:rPr>
+                  <w:rFonts w:ascii="Cambria Math" w:hAnsi="Cambria Math" w:cs="Calibri"/>
+                  <w:lang w:val="pt-BR"/>
+                </w:rPr>
+                <m:t>z</m:t>
+              </m:r>
+            </m:den>
+          </m:f>
+          <m:acc>
+            <m:accPr>
+              <m:ctrlPr>
+                <w:rPr>
+                  <w:rFonts w:ascii="Cambria Math" w:hAnsi="Cambria Math" w:cs="Calibri"/>
+                  <w:i/>
+                  <w:sz w:val="22"/>
+                  <w:szCs w:val="22"/>
+                  <w:lang w:val="pt-BR"/>
+                </w:rPr>
+              </m:ctrlPr>
+            </m:accPr>
+            <m:e>
+              <m:r>
+                <w:rPr>
+                  <w:rFonts w:ascii="Cambria Math" w:hAnsi="Cambria Math" w:cs="Calibri"/>
+                  <w:sz w:val="22"/>
+                  <w:szCs w:val="22"/>
+                  <w:lang w:val="pt-BR"/>
+                </w:rPr>
+                <m:t>k</m:t>
+              </m:r>
+            </m:e>
+          </m:acc>
+          <m:r>
+            <w:rPr>
+              <w:rFonts w:asciiTheme="minorHAnsi" w:hAnsiTheme="minorHAnsi" w:cs="Calibri"/>
+              <w:sz w:val="22"/>
+              <w:szCs w:val="22"/>
+              <w:lang w:val="pt-BR"/>
+            </w:rPr>
+            <w:br/>
+          </m:r>
+        </m:oMath>
+      </m:oMathPara>
     </w:p>
     <w:p>
       <w:pPr>
         <w:pStyle w:val="ListParagraph"/>
-        <w:rPr>
-          <w:rFonts w:ascii="Calibri" w:hAnsi="Calibri" w:cs="Calibri"/>
+        <w:numPr>
+          <w:ilvl w:val="0"/>
+          <w:numId w:val="2"/>
+        </w:numPr>
+        <w:rPr>
+          <w:rFonts w:asciiTheme="minorHAnsi" w:hAnsiTheme="minorHAnsi" w:cs="Calibri"/>
           <w:sz w:val="22"/>
           <w:szCs w:val="22"/>
           <w:lang w:val="pt-BR"/>
         </w:rPr>
       </w:pPr>
+      <w:r>
+        <w:rPr>
+          <w:rFonts w:ascii="Calibri" w:hAnsi="Calibri" w:cs="Calibri"/>
+          <w:sz w:val="22"/>
+          <w:szCs w:val="22"/>
+          <w:lang w:val="pt-BR"/>
+        </w:rPr>
+        <w:t xml:space="preserve">Um poço está localizado no centro de um reservatório circular de espessura </w:t>
+      </w:r>
+      <w:r>
+        <w:rPr>
+          <w:rFonts w:ascii="Calibri" w:hAnsi="Calibri" w:cs="Calibri"/>
+          <w:i/>
+          <w:sz w:val="22"/>
+          <w:szCs w:val="22"/>
+          <w:lang w:val="pt-BR"/>
+        </w:rPr>
+        <w:t>h</w:t>
+      </w:r>
+      <w:r>
+        <w:rPr>
+          <w:rFonts w:ascii="Calibri" w:hAnsi="Calibri" w:cs="Calibri"/>
+          <w:sz w:val="22"/>
+          <w:szCs w:val="22"/>
+          <w:lang w:val="pt-BR"/>
+        </w:rPr>
+        <w:t xml:space="preserve"> conforme mostra a Figura 3. Levando em consideração um escoamento radial 2D bifásico óleo-água, apresente as equações e condições de contorno que governam o problema</w:t>
+      </w:r>
+      <w:r>
+        <w:rPr>
+          <w:rFonts w:ascii="Calibri" w:hAnsi="Calibri" w:cs="Calibri"/>
+          <w:sz w:val="22"/>
+          <w:szCs w:val="22"/>
+          <w:lang w:val="pt-BR"/>
+        </w:rPr>
+        <w:t>.</w:t>
+      </w:r>
+      <w:r>
+        <w:rPr>
+          <w:rFonts w:ascii="Calibri" w:hAnsi="Calibri" w:cs="Calibri"/>
+          <w:sz w:val="22"/>
+          <w:szCs w:val="22"/>
+          <w:lang w:val="pt-BR"/>
+        </w:rPr>
+        <w:br/>
+      </w:r>
+      <w:r>
+        <w:rPr>
+          <w:rFonts w:asciiTheme="minorHAnsi" w:hAnsiTheme="minorHAnsi" w:cs="Calibri"/>
+          <w:sz w:val="22"/>
+          <w:szCs w:val="22"/>
+          <w:lang w:val="pt-BR"/>
+        </w:rPr>
+        <w:br/>
+      </w:r>
+      <w:r>
+        <w:rPr>
+          <w:rFonts w:asciiTheme="minorHAnsi" w:hAnsiTheme="minorHAnsi" w:cs="Calibri"/>
+          <w:sz w:val="22"/>
+          <w:szCs w:val="22"/>
+          <w:lang w:val="pt-BR"/>
+        </w:rPr>
+        <w:t>Para fase água:</w:t>
+      </w:r>
+      <w:r>
+        <w:rPr>
+          <w:rFonts w:asciiTheme="minorHAnsi" w:hAnsiTheme="minorHAnsi" w:cs="Calibri"/>
+          <w:sz w:val="22"/>
+          <w:szCs w:val="22"/>
+          <w:lang w:val="pt-BR"/>
+        </w:rPr>
+        <w:br/>
+      </w:r>
+      <m:oMathPara>
+        <m:oMath>
+          <m:f>
+            <m:fPr>
+              <m:ctrlPr>
+                <w:rPr>
+                  <w:rFonts w:ascii="Cambria Math" w:hAnsi="Cambria Math" w:cs="Calibri"/>
+                  <w:i/>
+                  <w:sz w:val="22"/>
+                  <w:szCs w:val="22"/>
+                  <w:lang w:val="pt-BR"/>
+                </w:rPr>
+              </m:ctrlPr>
+            </m:fPr>
+            <m:num>
+              <m:r>
+                <w:rPr>
+                  <w:rFonts w:ascii="Cambria Math" w:hAnsi="Cambria Math" w:cs="Calibri"/>
+                  <w:lang w:val="pt-BR"/>
+                </w:rPr>
+                <m:t>∂</m:t>
+              </m:r>
+            </m:num>
+            <m:den>
+              <m:r>
+                <w:rPr>
+                  <w:rFonts w:ascii="Cambria Math" w:hAnsi="Cambria Math" w:cs="Calibri"/>
+                  <w:lang w:val="pt-BR"/>
+                </w:rPr>
+                <m:t>∂</m:t>
+              </m:r>
+              <m:r>
+                <w:rPr>
+                  <w:rFonts w:ascii="Cambria Math" w:hAnsi="Cambria Math" w:cs="Calibri"/>
+                  <w:lang w:val="pt-BR"/>
+                </w:rPr>
+                <m:t>t</m:t>
+              </m:r>
+            </m:den>
+          </m:f>
+          <m:d>
+            <m:dPr>
+              <m:ctrlPr>
+                <w:rPr>
+                  <w:rFonts w:ascii="Cambria Math" w:hAnsi="Cambria Math" w:cs="Calibri"/>
+                  <w:i/>
+                  <w:lang w:val="pt-BR"/>
+                </w:rPr>
+              </m:ctrlPr>
+            </m:dPr>
+            <m:e>
+              <m:f>
+                <m:fPr>
+                  <m:ctrlPr>
+                    <w:rPr>
+                      <w:rFonts w:ascii="Cambria Math" w:hAnsi="Cambria Math" w:cs="Calibri"/>
+                      <w:i/>
+                      <w:lang w:val="pt-BR"/>
+                    </w:rPr>
+                  </m:ctrlPr>
+                </m:fPr>
+                <m:num>
+                  <m:r>
+                    <w:rPr>
+                      <w:rFonts w:ascii="Cambria Math" w:hAnsi="Cambria Math" w:cs="Calibri"/>
+                      <w:lang w:val="pt-BR"/>
+                    </w:rPr>
+                    <m:t>ϕ</m:t>
+                  </m:r>
+                  <m:sSub>
+                    <m:sSubPr>
+                      <m:ctrlPr>
+                        <w:rPr>
+                          <w:rFonts w:ascii="Cambria Math" w:hAnsi="Cambria Math" w:cs="Calibri"/>
+                          <w:i/>
+                          <w:lang w:val="pt-BR"/>
+                        </w:rPr>
+                      </m:ctrlPr>
+                    </m:sSubPr>
+                    <m:e>
+                      <m:r>
+                        <w:rPr>
+                          <w:rFonts w:ascii="Cambria Math" w:hAnsi="Cambria Math" w:cs="Calibri"/>
+                          <w:lang w:val="pt-BR"/>
+                        </w:rPr>
+                        <m:t>S</m:t>
+                      </m:r>
+                    </m:e>
+                    <m:sub>
+                      <m:r>
+                        <w:rPr>
+                          <w:rFonts w:ascii="Cambria Math" w:hAnsi="Cambria Math" w:cs="Calibri"/>
+                          <w:lang w:val="pt-BR"/>
+                        </w:rPr>
+                        <m:t>w</m:t>
+                      </m:r>
+                    </m:sub>
+                  </m:sSub>
+                </m:num>
+                <m:den>
+                  <m:sSub>
+                    <m:sSubPr>
+                      <m:ctrlPr>
+                        <w:rPr>
+                          <w:rFonts w:ascii="Cambria Math" w:hAnsi="Cambria Math" w:cs="Calibri"/>
+                          <w:i/>
+                          <w:lang w:val="pt-BR"/>
+                        </w:rPr>
+                      </m:ctrlPr>
+                    </m:sSubPr>
+                    <m:e>
+                      <m:r>
+                        <w:rPr>
+                          <w:rFonts w:ascii="Cambria Math" w:hAnsi="Cambria Math" w:cs="Calibri"/>
+                          <w:lang w:val="pt-BR"/>
+                        </w:rPr>
+                        <m:t>B</m:t>
+                      </m:r>
+                    </m:e>
+                    <m:sub>
+                      <m:r>
+                        <w:rPr>
+                          <w:rFonts w:ascii="Cambria Math" w:hAnsi="Cambria Math" w:cs="Calibri"/>
+                          <w:lang w:val="pt-BR"/>
+                        </w:rPr>
+                        <m:t>w</m:t>
+                      </m:r>
+                    </m:sub>
+                  </m:sSub>
+                </m:den>
+              </m:f>
+            </m:e>
+          </m:d>
+          <m:r>
+            <w:rPr>
+              <w:rFonts w:ascii="Cambria Math" w:hAnsi="Cambria Math" w:cs="Calibri"/>
+              <w:lang w:val="pt-BR"/>
+            </w:rPr>
+            <m:t xml:space="preserve">= </m:t>
+          </m:r>
+          <m:r>
+            <m:rPr>
+              <m:sty m:val="p"/>
+            </m:rPr>
+            <w:rPr>
+              <w:rFonts w:ascii="Cambria Math" w:hAnsi="Cambria Math" w:cs="Calibri"/>
+              <w:lang w:val="pt-BR"/>
+            </w:rPr>
+            <m:t>∇</m:t>
+          </m:r>
+          <m:r>
+            <w:rPr>
+              <w:rFonts w:ascii="Cambria Math" w:hAnsi="Cambria Math" w:cs="Calibri"/>
+              <w:lang w:val="pt-BR"/>
+            </w:rPr>
+            <m:t>∙</m:t>
+          </m:r>
+          <m:d>
+            <m:dPr>
+              <m:ctrlPr>
+                <w:rPr>
+                  <w:rFonts w:ascii="Cambria Math" w:hAnsi="Cambria Math" w:cs="Calibri"/>
+                  <w:i/>
+                  <w:lang w:val="pt-BR"/>
+                </w:rPr>
+              </m:ctrlPr>
+            </m:dPr>
+            <m:e>
+              <m:f>
+                <m:fPr>
+                  <m:ctrlPr>
+                    <w:rPr>
+                      <w:rFonts w:ascii="Cambria Math" w:hAnsi="Cambria Math" w:cs="Calibri"/>
+                      <w:i/>
+                      <w:lang w:val="pt-BR"/>
+                    </w:rPr>
+                  </m:ctrlPr>
+                </m:fPr>
+                <m:num>
+                  <m:acc>
+                    <m:accPr>
+                      <m:ctrlPr>
+                        <w:rPr>
+                          <w:rFonts w:ascii="Cambria Math" w:hAnsi="Cambria Math" w:cs="Calibri"/>
+                          <w:i/>
+                          <w:lang w:val="pt-BR"/>
+                        </w:rPr>
+                      </m:ctrlPr>
+                    </m:accPr>
+                    <m:e>
+                      <m:r>
+                        <w:rPr>
+                          <w:rFonts w:ascii="Cambria Math" w:hAnsi="Cambria Math" w:cs="Calibri"/>
+                          <w:lang w:val="pt-BR"/>
+                        </w:rPr>
+                        <m:t>k</m:t>
+                      </m:r>
+                    </m:e>
+                  </m:acc>
+                  <m:sSub>
+                    <m:sSubPr>
+                      <m:ctrlPr>
+                        <w:rPr>
+                          <w:rFonts w:ascii="Cambria Math" w:hAnsi="Cambria Math" w:cs="Calibri"/>
+                          <w:i/>
+                          <w:lang w:val="pt-BR"/>
+                        </w:rPr>
+                      </m:ctrlPr>
+                    </m:sSubPr>
+                    <m:e>
+                      <m:r>
+                        <w:rPr>
+                          <w:rFonts w:ascii="Cambria Math" w:hAnsi="Cambria Math" w:cs="Calibri"/>
+                          <w:lang w:val="pt-BR"/>
+                        </w:rPr>
+                        <m:t>K</m:t>
+                      </m:r>
+                    </m:e>
+                    <m:sub>
+                      <m:r>
+                        <w:rPr>
+                          <w:rFonts w:ascii="Cambria Math" w:hAnsi="Cambria Math" w:cs="Calibri"/>
+                          <w:lang w:val="pt-BR"/>
+                        </w:rPr>
+                        <m:t>rw</m:t>
+                      </m:r>
+                    </m:sub>
+                  </m:sSub>
+                </m:num>
+                <m:den>
+                  <m:sSub>
+                    <m:sSubPr>
+                      <m:ctrlPr>
+                        <w:rPr>
+                          <w:rFonts w:ascii="Cambria Math" w:hAnsi="Cambria Math" w:cs="Calibri"/>
+                          <w:i/>
+                          <w:lang w:val="pt-BR"/>
+                        </w:rPr>
+                      </m:ctrlPr>
+                    </m:sSubPr>
+                    <m:e>
+                      <m:r>
+                        <w:rPr>
+                          <w:rFonts w:ascii="Cambria Math" w:hAnsi="Cambria Math" w:cs="Calibri"/>
+                          <w:lang w:val="pt-BR"/>
+                        </w:rPr>
+                        <m:t>μ</m:t>
+                      </m:r>
+                    </m:e>
+                    <m:sub>
+                      <m:r>
+                        <w:rPr>
+                          <w:rFonts w:ascii="Cambria Math" w:hAnsi="Cambria Math" w:cs="Calibri"/>
+                          <w:lang w:val="pt-BR"/>
+                        </w:rPr>
+                        <m:t>w</m:t>
+                      </m:r>
+                    </m:sub>
+                  </m:sSub>
+                  <m:sSub>
+                    <m:sSubPr>
+                      <m:ctrlPr>
+                        <w:rPr>
+                          <w:rFonts w:ascii="Cambria Math" w:hAnsi="Cambria Math" w:cs="Calibri"/>
+                          <w:i/>
+                          <w:lang w:val="pt-BR"/>
+                        </w:rPr>
+                      </m:ctrlPr>
+                    </m:sSubPr>
+                    <m:e>
+                      <m:r>
+                        <w:rPr>
+                          <w:rFonts w:ascii="Cambria Math" w:hAnsi="Cambria Math" w:cs="Calibri"/>
+                          <w:lang w:val="pt-BR"/>
+                        </w:rPr>
+                        <m:t>B</m:t>
+                      </m:r>
+                    </m:e>
+                    <m:sub>
+                      <m:r>
+                        <w:rPr>
+                          <w:rFonts w:ascii="Cambria Math" w:hAnsi="Cambria Math" w:cs="Calibri"/>
+                          <w:lang w:val="pt-BR"/>
+                        </w:rPr>
+                        <m:t>w</m:t>
+                      </m:r>
+                    </m:sub>
+                  </m:sSub>
+                </m:den>
+              </m:f>
+              <m:r>
+                <m:rPr>
+                  <m:sty m:val="p"/>
+                </m:rPr>
+                <w:rPr>
+                  <w:rFonts w:ascii="Cambria Math" w:hAnsi="Cambria Math" w:cs="Calibri"/>
+                  <w:lang w:val="pt-BR"/>
+                </w:rPr>
+                <m:t>∇</m:t>
+              </m:r>
+              <m:sSub>
+                <m:sSubPr>
+                  <m:ctrlPr>
+                    <w:rPr>
+                      <w:rFonts w:ascii="Cambria Math" w:hAnsi="Cambria Math" w:cs="Calibri"/>
+                      <w:i/>
+                      <w:lang w:val="pt-BR"/>
+                    </w:rPr>
+                  </m:ctrlPr>
+                </m:sSubPr>
+                <m:e>
+                  <m:r>
+                    <w:rPr>
+                      <w:rFonts w:ascii="Cambria Math" w:hAnsi="Cambria Math" w:cs="Calibri"/>
+                      <w:lang w:val="pt-BR"/>
+                    </w:rPr>
+                    <m:t>P</m:t>
+                  </m:r>
+                </m:e>
+                <m:sub>
+                  <m:r>
+                    <w:rPr>
+                      <w:rFonts w:ascii="Cambria Math" w:hAnsi="Cambria Math" w:cs="Calibri"/>
+                      <w:lang w:val="pt-BR"/>
+                    </w:rPr>
+                    <m:t>w</m:t>
+                  </m:r>
+                </m:sub>
+              </m:sSub>
+            </m:e>
+          </m:d>
+          <m:r>
+            <w:rPr>
+              <w:rFonts w:ascii="Cambria Math" w:hAnsi="Cambria Math" w:cs="Calibri"/>
+              <w:lang w:val="pt-BR"/>
+            </w:rPr>
+            <m:t>+</m:t>
+          </m:r>
+          <m:acc>
+            <m:accPr>
+              <m:chr m:val="̇"/>
+              <m:ctrlPr>
+                <w:rPr>
+                  <w:rFonts w:ascii="Cambria Math" w:hAnsi="Cambria Math" w:cs="Calibri"/>
+                  <w:i/>
+                  <w:lang w:val="pt-BR"/>
+                </w:rPr>
+              </m:ctrlPr>
+            </m:accPr>
+            <m:e>
+              <m:sSubSup>
+                <m:sSubSupPr>
+                  <m:ctrlPr>
+                    <w:rPr>
+                      <w:rFonts w:ascii="Cambria Math" w:hAnsi="Cambria Math" w:cs="Calibri"/>
+                      <w:i/>
+                      <w:lang w:val="pt-BR"/>
+                    </w:rPr>
+                  </m:ctrlPr>
+                </m:sSubSupPr>
+                <m:e>
+                  <m:r>
+                    <w:rPr>
+                      <w:rFonts w:ascii="Cambria Math" w:hAnsi="Cambria Math" w:cs="Calibri"/>
+                      <w:lang w:val="pt-BR"/>
+                    </w:rPr>
+                    <m:t>q</m:t>
+                  </m:r>
+                </m:e>
+                <m:sub>
+                  <m:r>
+                    <w:rPr>
+                      <w:rFonts w:ascii="Cambria Math" w:hAnsi="Cambria Math" w:cs="Calibri"/>
+                      <w:lang w:val="pt-BR"/>
+                    </w:rPr>
+                    <m:t>std,w</m:t>
+                  </m:r>
+                </m:sub>
+                <m:sup>
+                  <m:r>
+                    <w:rPr>
+                      <w:rFonts w:ascii="Cambria Math" w:hAnsi="Cambria Math" w:cs="Calibri"/>
+                      <w:lang w:val="pt-BR"/>
+                    </w:rPr>
+                    <m:t>'''</m:t>
+                  </m:r>
+                </m:sup>
+              </m:sSubSup>
+            </m:e>
+          </m:acc>
+          <m:r>
+            <w:rPr>
+              <w:rFonts w:asciiTheme="minorHAnsi" w:hAnsiTheme="minorHAnsi" w:cs="Calibri"/>
+              <w:sz w:val="22"/>
+              <w:szCs w:val="22"/>
+              <w:lang w:val="pt-BR"/>
+            </w:rPr>
+            <w:br/>
+          </m:r>
+          <m:r>
+            <w:rPr>
+              <w:rFonts w:asciiTheme="minorHAnsi" w:hAnsiTheme="minorHAnsi" w:cs="Calibri"/>
+              <w:sz w:val="22"/>
+              <w:szCs w:val="22"/>
+              <w:lang w:val="pt-BR"/>
+            </w:rPr>
+            <w:br/>
+            <w:t xml:space="preserve">Para fase </w:t>
+          </m:r>
+        </m:oMath>
+      </m:oMathPara>
+      <w:r>
+        <w:rPr>
+          <w:rFonts w:asciiTheme="minorHAnsi" w:hAnsiTheme="minorHAnsi" w:cs="Calibri"/>
+          <w:sz w:val="22"/>
+          <w:szCs w:val="22"/>
+          <w:lang w:val="pt-BR"/>
+        </w:rPr>
+        <w:t>óleo</w:t>
+      </w:r>
+      <w:r>
+        <w:rPr>
+          <w:rFonts w:asciiTheme="minorHAnsi" w:hAnsiTheme="minorHAnsi" w:cs="Calibri"/>
+          <w:sz w:val="22"/>
+          <w:szCs w:val="22"/>
+          <w:lang w:val="pt-BR"/>
+        </w:rPr>
+        <w:t>:</w:t>
+      </w:r>
+      <w:r>
+        <w:rPr>
+          <w:rFonts w:asciiTheme="minorHAnsi" w:hAnsiTheme="minorHAnsi" w:cs="Calibri"/>
+          <w:sz w:val="22"/>
+          <w:szCs w:val="22"/>
+          <w:lang w:val="pt-BR"/>
+        </w:rPr>
+        <w:br/>
+      </w:r>
+      <m:oMathPara>
+        <m:oMath>
+          <m:f>
+            <m:fPr>
+              <m:ctrlPr>
+                <w:rPr>
+                  <w:rFonts w:ascii="Cambria Math" w:hAnsi="Cambria Math" w:cs="Calibri"/>
+                  <w:i/>
+                  <w:sz w:val="22"/>
+                  <w:szCs w:val="22"/>
+                  <w:lang w:val="pt-BR"/>
+                </w:rPr>
+              </m:ctrlPr>
+            </m:fPr>
+            <m:num>
+              <m:r>
+                <w:rPr>
+                  <w:rFonts w:ascii="Cambria Math" w:hAnsi="Cambria Math" w:cs="Calibri"/>
+                  <w:lang w:val="pt-BR"/>
+                </w:rPr>
+                <m:t>∂</m:t>
+              </m:r>
+            </m:num>
+            <m:den>
+              <m:r>
+                <w:rPr>
+                  <w:rFonts w:ascii="Cambria Math" w:hAnsi="Cambria Math" w:cs="Calibri"/>
+                  <w:lang w:val="pt-BR"/>
+                </w:rPr>
+                <m:t>∂</m:t>
+              </m:r>
+              <m:r>
+                <w:rPr>
+                  <w:rFonts w:ascii="Cambria Math" w:hAnsi="Cambria Math" w:cs="Calibri"/>
+                  <w:lang w:val="pt-BR"/>
+                </w:rPr>
+                <m:t>t</m:t>
+              </m:r>
+            </m:den>
+          </m:f>
+          <m:d>
+            <m:dPr>
+              <m:ctrlPr>
+                <w:rPr>
+                  <w:rFonts w:ascii="Cambria Math" w:hAnsi="Cambria Math" w:cs="Calibri"/>
+                  <w:i/>
+                  <w:lang w:val="pt-BR"/>
+                </w:rPr>
+              </m:ctrlPr>
+            </m:dPr>
+            <m:e>
+              <m:f>
+                <m:fPr>
+                  <m:ctrlPr>
+                    <w:rPr>
+                      <w:rFonts w:ascii="Cambria Math" w:hAnsi="Cambria Math" w:cs="Calibri"/>
+                      <w:i/>
+                      <w:lang w:val="pt-BR"/>
+                    </w:rPr>
+                  </m:ctrlPr>
+                </m:fPr>
+                <m:num>
+                  <m:r>
+                    <w:rPr>
+                      <w:rFonts w:ascii="Cambria Math" w:hAnsi="Cambria Math" w:cs="Calibri"/>
+                      <w:lang w:val="pt-BR"/>
+                    </w:rPr>
+                    <m:t>ϕ</m:t>
+                  </m:r>
+                  <m:sSub>
+                    <m:sSubPr>
+                      <m:ctrlPr>
+                        <w:rPr>
+                          <w:rFonts w:ascii="Cambria Math" w:hAnsi="Cambria Math" w:cs="Calibri"/>
+                          <w:i/>
+                          <w:lang w:val="pt-BR"/>
+                        </w:rPr>
+                      </m:ctrlPr>
+                    </m:sSubPr>
+                    <m:e>
+                      <m:r>
+                        <w:rPr>
+                          <w:rFonts w:ascii="Cambria Math" w:hAnsi="Cambria Math" w:cs="Calibri"/>
+                          <w:lang w:val="pt-BR"/>
+                        </w:rPr>
+                        <m:t>S</m:t>
+                      </m:r>
+                    </m:e>
+                    <m:sub>
+                      <m:r>
+                        <w:rPr>
+                          <w:rFonts w:ascii="Cambria Math" w:hAnsi="Cambria Math" w:cs="Calibri"/>
+                          <w:lang w:val="pt-BR"/>
+                        </w:rPr>
+                        <m:t>o</m:t>
+                      </m:r>
+                    </m:sub>
+                  </m:sSub>
+                </m:num>
+                <m:den>
+                  <m:sSub>
+                    <m:sSubPr>
+                      <m:ctrlPr>
+                        <w:rPr>
+                          <w:rFonts w:ascii="Cambria Math" w:hAnsi="Cambria Math" w:cs="Calibri"/>
+                          <w:i/>
+                          <w:lang w:val="pt-BR"/>
+                        </w:rPr>
+                      </m:ctrlPr>
+                    </m:sSubPr>
+                    <m:e>
+                      <m:r>
+                        <w:rPr>
+                          <w:rFonts w:ascii="Cambria Math" w:hAnsi="Cambria Math" w:cs="Calibri"/>
+                          <w:lang w:val="pt-BR"/>
+                        </w:rPr>
+                        <m:t>B</m:t>
+                      </m:r>
+                    </m:e>
+                    <m:sub>
+                      <m:r>
+                        <w:rPr>
+                          <w:rFonts w:ascii="Cambria Math" w:hAnsi="Cambria Math" w:cs="Calibri"/>
+                          <w:lang w:val="pt-BR"/>
+                        </w:rPr>
+                        <m:t>o</m:t>
+                      </m:r>
+                    </m:sub>
+                  </m:sSub>
+                </m:den>
+              </m:f>
+            </m:e>
+          </m:d>
+          <m:r>
+            <w:rPr>
+              <w:rFonts w:ascii="Cambria Math" w:hAnsi="Cambria Math" w:cs="Calibri"/>
+              <w:lang w:val="pt-BR"/>
+            </w:rPr>
+            <m:t xml:space="preserve">= </m:t>
+          </m:r>
+          <m:r>
+            <m:rPr>
+              <m:sty m:val="p"/>
+            </m:rPr>
+            <w:rPr>
+              <w:rFonts w:ascii="Cambria Math" w:hAnsi="Cambria Math" w:cs="Calibri"/>
+              <w:lang w:val="pt-BR"/>
+            </w:rPr>
+            <m:t>∇</m:t>
+          </m:r>
+          <m:r>
+            <w:rPr>
+              <w:rFonts w:ascii="Cambria Math" w:hAnsi="Cambria Math" w:cs="Calibri"/>
+              <w:lang w:val="pt-BR"/>
+            </w:rPr>
+            <m:t>∙</m:t>
+          </m:r>
+          <m:d>
+            <m:dPr>
+              <m:ctrlPr>
+                <w:rPr>
+                  <w:rFonts w:ascii="Cambria Math" w:hAnsi="Cambria Math" w:cs="Calibri"/>
+                  <w:i/>
+                  <w:lang w:val="pt-BR"/>
+                </w:rPr>
+              </m:ctrlPr>
+            </m:dPr>
+            <m:e>
+              <m:f>
+                <m:fPr>
+                  <m:ctrlPr>
+                    <w:rPr>
+                      <w:rFonts w:ascii="Cambria Math" w:hAnsi="Cambria Math" w:cs="Calibri"/>
+                      <w:i/>
+                      <w:lang w:val="pt-BR"/>
+                    </w:rPr>
+                  </m:ctrlPr>
+                </m:fPr>
+                <m:num>
+                  <m:acc>
+                    <m:accPr>
+                      <m:ctrlPr>
+                        <w:rPr>
+                          <w:rFonts w:ascii="Cambria Math" w:hAnsi="Cambria Math" w:cs="Calibri"/>
+                          <w:i/>
+                          <w:lang w:val="pt-BR"/>
+                        </w:rPr>
+                      </m:ctrlPr>
+                    </m:accPr>
+                    <m:e>
+                      <m:r>
+                        <w:rPr>
+                          <w:rFonts w:ascii="Cambria Math" w:hAnsi="Cambria Math" w:cs="Calibri"/>
+                          <w:lang w:val="pt-BR"/>
+                        </w:rPr>
+                        <m:t>k</m:t>
+                      </m:r>
+                    </m:e>
+                  </m:acc>
+                  <m:sSub>
+                    <m:sSubPr>
+                      <m:ctrlPr>
+                        <w:rPr>
+                          <w:rFonts w:ascii="Cambria Math" w:hAnsi="Cambria Math" w:cs="Calibri"/>
+                          <w:i/>
+                          <w:lang w:val="pt-BR"/>
+                        </w:rPr>
+                      </m:ctrlPr>
+                    </m:sSubPr>
+                    <m:e>
+                      <m:r>
+                        <w:rPr>
+                          <w:rFonts w:ascii="Cambria Math" w:hAnsi="Cambria Math" w:cs="Calibri"/>
+                          <w:lang w:val="pt-BR"/>
+                        </w:rPr>
+                        <m:t>K</m:t>
+                      </m:r>
+                    </m:e>
+                    <m:sub>
+                      <m:r>
+                        <w:rPr>
+                          <w:rFonts w:ascii="Cambria Math" w:hAnsi="Cambria Math" w:cs="Calibri"/>
+                          <w:lang w:val="pt-BR"/>
+                        </w:rPr>
+                        <m:t>r</m:t>
+                      </m:r>
+                      <m:r>
+                        <w:rPr>
+                          <w:rFonts w:ascii="Cambria Math" w:hAnsi="Cambria Math" w:cs="Calibri"/>
+                          <w:lang w:val="pt-BR"/>
+                        </w:rPr>
+                        <m:t>o</m:t>
+                      </m:r>
+                    </m:sub>
+                  </m:sSub>
+                </m:num>
+                <m:den>
+                  <m:sSub>
+                    <m:sSubPr>
+                      <m:ctrlPr>
+                        <w:rPr>
+                          <w:rFonts w:ascii="Cambria Math" w:hAnsi="Cambria Math" w:cs="Calibri"/>
+                          <w:i/>
+                          <w:lang w:val="pt-BR"/>
+                        </w:rPr>
+                      </m:ctrlPr>
+                    </m:sSubPr>
+                    <m:e>
+                      <m:r>
+                        <w:rPr>
+                          <w:rFonts w:ascii="Cambria Math" w:hAnsi="Cambria Math" w:cs="Calibri"/>
+                          <w:lang w:val="pt-BR"/>
+                        </w:rPr>
+                        <m:t>μ</m:t>
+                      </m:r>
+                    </m:e>
+                    <m:sub>
+                      <m:r>
+                        <w:rPr>
+                          <w:rFonts w:ascii="Cambria Math" w:hAnsi="Cambria Math" w:cs="Calibri"/>
+                          <w:lang w:val="pt-BR"/>
+                        </w:rPr>
+                        <m:t>o</m:t>
+                      </m:r>
+                    </m:sub>
+                  </m:sSub>
+                  <m:sSub>
+                    <m:sSubPr>
+                      <m:ctrlPr>
+                        <w:rPr>
+                          <w:rFonts w:ascii="Cambria Math" w:hAnsi="Cambria Math" w:cs="Calibri"/>
+                          <w:i/>
+                          <w:lang w:val="pt-BR"/>
+                        </w:rPr>
+                      </m:ctrlPr>
+                    </m:sSubPr>
+                    <m:e>
+                      <m:r>
+                        <w:rPr>
+                          <w:rFonts w:ascii="Cambria Math" w:hAnsi="Cambria Math" w:cs="Calibri"/>
+                          <w:lang w:val="pt-BR"/>
+                        </w:rPr>
+                        <m:t>B</m:t>
+                      </m:r>
+                    </m:e>
+                    <m:sub>
+                      <m:r>
+                        <w:rPr>
+                          <w:rFonts w:ascii="Cambria Math" w:hAnsi="Cambria Math" w:cs="Calibri"/>
+                          <w:lang w:val="pt-BR"/>
+                        </w:rPr>
+                        <m:t>o</m:t>
+                      </m:r>
+                    </m:sub>
+                  </m:sSub>
+                </m:den>
+              </m:f>
+              <m:r>
+                <m:rPr>
+                  <m:sty m:val="p"/>
+                </m:rPr>
+                <w:rPr>
+                  <w:rFonts w:ascii="Cambria Math" w:hAnsi="Cambria Math" w:cs="Calibri"/>
+                  <w:lang w:val="pt-BR"/>
+                </w:rPr>
+                <m:t>∇</m:t>
+              </m:r>
+              <m:sSub>
+                <m:sSubPr>
+                  <m:ctrlPr>
+                    <w:rPr>
+                      <w:rFonts w:ascii="Cambria Math" w:hAnsi="Cambria Math" w:cs="Calibri"/>
+                      <w:i/>
+                      <w:lang w:val="pt-BR"/>
+                    </w:rPr>
+                  </m:ctrlPr>
+                </m:sSubPr>
+                <m:e>
+                  <m:r>
+                    <w:rPr>
+                      <w:rFonts w:ascii="Cambria Math" w:hAnsi="Cambria Math" w:cs="Calibri"/>
+                      <w:lang w:val="pt-BR"/>
+                    </w:rPr>
+                    <m:t>P</m:t>
+                  </m:r>
+                </m:e>
+                <m:sub>
+                  <m:r>
+                    <w:rPr>
+                      <w:rFonts w:ascii="Cambria Math" w:hAnsi="Cambria Math" w:cs="Calibri"/>
+                      <w:lang w:val="pt-BR"/>
+                    </w:rPr>
+                    <m:t>o</m:t>
+                  </m:r>
+                </m:sub>
+              </m:sSub>
+            </m:e>
+          </m:d>
+          <m:r>
+            <w:rPr>
+              <w:rFonts w:ascii="Cambria Math" w:hAnsi="Cambria Math" w:cs="Calibri"/>
+              <w:lang w:val="pt-BR"/>
+            </w:rPr>
+            <m:t>+</m:t>
+          </m:r>
+          <m:acc>
+            <m:accPr>
+              <m:chr m:val="̇"/>
+              <m:ctrlPr>
+                <w:rPr>
+                  <w:rFonts w:ascii="Cambria Math" w:hAnsi="Cambria Math" w:cs="Calibri"/>
+                  <w:i/>
+                  <w:lang w:val="pt-BR"/>
+                </w:rPr>
+              </m:ctrlPr>
+            </m:accPr>
+            <m:e>
+              <m:sSubSup>
+                <m:sSubSupPr>
+                  <m:ctrlPr>
+                    <w:rPr>
+                      <w:rFonts w:ascii="Cambria Math" w:hAnsi="Cambria Math" w:cs="Calibri"/>
+                      <w:i/>
+                      <w:lang w:val="pt-BR"/>
+                    </w:rPr>
+                  </m:ctrlPr>
+                </m:sSubSupPr>
+                <m:e>
+                  <m:r>
+                    <w:rPr>
+                      <w:rFonts w:ascii="Cambria Math" w:hAnsi="Cambria Math" w:cs="Calibri"/>
+                      <w:lang w:val="pt-BR"/>
+                    </w:rPr>
+                    <m:t>q</m:t>
+                  </m:r>
+                </m:e>
+                <m:sub>
+                  <m:r>
+                    <w:rPr>
+                      <w:rFonts w:ascii="Cambria Math" w:hAnsi="Cambria Math" w:cs="Calibri"/>
+                      <w:lang w:val="pt-BR"/>
+                    </w:rPr>
+                    <m:t>std,</m:t>
+                  </m:r>
+                  <m:r>
+                    <w:rPr>
+                      <w:rFonts w:ascii="Cambria Math" w:hAnsi="Cambria Math" w:cs="Calibri"/>
+                      <w:lang w:val="pt-BR"/>
+                    </w:rPr>
+                    <m:t>o</m:t>
+                  </m:r>
+                </m:sub>
+                <m:sup>
+                  <m:r>
+                    <w:rPr>
+                      <w:rFonts w:ascii="Cambria Math" w:hAnsi="Cambria Math" w:cs="Calibri"/>
+                      <w:lang w:val="pt-BR"/>
+                    </w:rPr>
+                    <m:t>'''</m:t>
+                  </m:r>
+                </m:sup>
+              </m:sSubSup>
+            </m:e>
+          </m:acc>
+          <m:r>
+            <w:rPr>
+              <w:rFonts w:asciiTheme="minorHAnsi" w:hAnsiTheme="minorHAnsi" w:cs="Calibri"/>
+              <w:sz w:val="22"/>
+              <w:szCs w:val="22"/>
+              <w:lang w:val="pt-BR"/>
+            </w:rPr>
+            <w:br/>
+          </m:r>
+        </m:oMath>
+      </m:oMathPara>
+      <w:r>
+        <w:rPr>
+          <w:rFonts w:asciiTheme="minorHAnsi" w:hAnsiTheme="minorHAnsi" w:cs="Calibri"/>
+          <w:sz w:val="22"/>
+          <w:szCs w:val="22"/>
+          <w:lang w:val="pt-BR"/>
+        </w:rPr>
+        <w:t xml:space="preserve">Sendo que no sistema de coordenadas </w:t>
+      </w:r>
+      <w:proofErr w:type="spellStart"/>
+      <w:r>
+        <w:rPr>
+          <w:rFonts w:asciiTheme="minorHAnsi" w:hAnsiTheme="minorHAnsi" w:cs="Calibri"/>
+          <w:sz w:val="22"/>
+          <w:szCs w:val="22"/>
+          <w:lang w:val="pt-BR"/>
+        </w:rPr>
+        <w:t>cilindrico</w:t>
+      </w:r>
+      <w:proofErr w:type="spellEnd"/>
+      <w:r>
+        <w:rPr>
+          <w:rFonts w:asciiTheme="minorHAnsi" w:hAnsiTheme="minorHAnsi" w:cs="Calibri"/>
+          <w:sz w:val="22"/>
+          <w:szCs w:val="22"/>
+          <w:lang w:val="pt-BR"/>
+        </w:rPr>
+        <w:t xml:space="preserve"> do reservatório o operador gradiente é dado por:</w:t>
+      </w:r>
+      <w:r>
+        <w:rPr>
+          <w:rFonts w:asciiTheme="minorHAnsi" w:hAnsiTheme="minorHAnsi" w:cs="Calibri"/>
+          <w:sz w:val="22"/>
+          <w:szCs w:val="22"/>
+          <w:lang w:val="pt-BR"/>
+        </w:rPr>
+        <w:br/>
+      </w:r>
+      <m:oMathPara>
+        <m:oMath>
+          <m:r>
+            <m:rPr>
+              <m:sty m:val="p"/>
+            </m:rPr>
+            <w:rPr>
+              <w:rFonts w:ascii="Cambria Math" w:hAnsi="Cambria Math" w:cs="Calibri"/>
+              <w:sz w:val="22"/>
+              <w:szCs w:val="22"/>
+              <w:lang w:val="pt-BR"/>
+            </w:rPr>
+            <m:t>∇</m:t>
+          </m:r>
+          <m:d>
+            <m:dPr>
+              <m:ctrlPr>
+                <w:rPr>
+                  <w:rFonts w:ascii="Cambria Math" w:hAnsi="Cambria Math" w:cs="Calibri"/>
+                  <w:i/>
+                  <w:sz w:val="22"/>
+                  <w:szCs w:val="22"/>
+                  <w:lang w:val="pt-BR"/>
+                </w:rPr>
+              </m:ctrlPr>
+            </m:dPr>
+            <m:e>
+              <m:r>
+                <w:rPr>
+                  <w:rFonts w:ascii="Cambria Math" w:hAnsi="Cambria Math" w:cs="Calibri"/>
+                  <w:sz w:val="22"/>
+                  <w:szCs w:val="22"/>
+                  <w:lang w:val="pt-BR"/>
+                </w:rPr>
+                <m:t xml:space="preserve"> </m:t>
+              </m:r>
+            </m:e>
+          </m:d>
+          <m:r>
+            <w:rPr>
+              <w:rFonts w:ascii="Cambria Math" w:hAnsi="Cambria Math" w:cs="Calibri"/>
+              <w:sz w:val="22"/>
+              <w:szCs w:val="22"/>
+              <w:lang w:val="pt-BR"/>
+            </w:rPr>
+            <m:t xml:space="preserve">= </m:t>
+          </m:r>
+          <m:f>
+            <m:fPr>
+              <m:ctrlPr>
+                <w:rPr>
+                  <w:rFonts w:ascii="Cambria Math" w:hAnsi="Cambria Math" w:cs="Calibri"/>
+                  <w:i/>
+                  <w:sz w:val="22"/>
+                  <w:szCs w:val="22"/>
+                  <w:lang w:val="pt-BR"/>
+                </w:rPr>
+              </m:ctrlPr>
+            </m:fPr>
+            <m:num>
+              <m:r>
+                <w:rPr>
+                  <w:rFonts w:ascii="Cambria Math" w:hAnsi="Cambria Math" w:cs="Calibri"/>
+                  <w:lang w:val="pt-BR"/>
+                </w:rPr>
+                <m:t>∂</m:t>
+              </m:r>
+            </m:num>
+            <m:den>
+              <m:r>
+                <w:rPr>
+                  <w:rFonts w:ascii="Cambria Math" w:hAnsi="Cambria Math" w:cs="Calibri"/>
+                  <w:lang w:val="pt-BR"/>
+                </w:rPr>
+                <m:t>∂</m:t>
+              </m:r>
+              <m:r>
+                <w:rPr>
+                  <w:rFonts w:ascii="Cambria Math" w:hAnsi="Cambria Math" w:cs="Calibri"/>
+                  <w:lang w:val="pt-BR"/>
+                </w:rPr>
+                <m:t>r</m:t>
+              </m:r>
+            </m:den>
+          </m:f>
+          <m:acc>
+            <m:accPr>
+              <m:ctrlPr>
+                <w:rPr>
+                  <w:rFonts w:ascii="Cambria Math" w:hAnsi="Cambria Math" w:cs="Calibri"/>
+                  <w:i/>
+                  <w:sz w:val="22"/>
+                  <w:szCs w:val="22"/>
+                  <w:lang w:val="pt-BR"/>
+                </w:rPr>
+              </m:ctrlPr>
+            </m:accPr>
+            <m:e>
+              <m:sSub>
+                <m:sSubPr>
+                  <m:ctrlPr>
+                    <w:rPr>
+                      <w:rFonts w:ascii="Cambria Math" w:hAnsi="Cambria Math" w:cs="Calibri"/>
+                      <w:i/>
+                      <w:sz w:val="22"/>
+                      <w:szCs w:val="22"/>
+                      <w:lang w:val="pt-BR"/>
+                    </w:rPr>
+                  </m:ctrlPr>
+                </m:sSubPr>
+                <m:e>
+                  <m:r>
+                    <w:rPr>
+                      <w:rFonts w:ascii="Cambria Math" w:hAnsi="Cambria Math" w:cs="Calibri"/>
+                      <w:sz w:val="22"/>
+                      <w:szCs w:val="22"/>
+                      <w:lang w:val="pt-BR"/>
+                    </w:rPr>
+                    <m:t>e</m:t>
+                  </m:r>
+                </m:e>
+                <m:sub>
+                  <m:r>
+                    <w:rPr>
+                      <w:rFonts w:ascii="Cambria Math" w:hAnsi="Cambria Math" w:cs="Calibri"/>
+                      <w:sz w:val="22"/>
+                      <w:szCs w:val="22"/>
+                      <w:lang w:val="pt-BR"/>
+                    </w:rPr>
+                    <m:t>r</m:t>
+                  </m:r>
+                </m:sub>
+              </m:sSub>
+              <m:r>
+                <w:rPr>
+                  <w:rFonts w:ascii="Cambria Math" w:hAnsi="Cambria Math" w:cs="Calibri"/>
+                  <w:sz w:val="22"/>
+                  <w:szCs w:val="22"/>
+                  <w:lang w:val="pt-BR"/>
+                </w:rPr>
+                <m:t xml:space="preserve"> </m:t>
+              </m:r>
+            </m:e>
+          </m:acc>
+          <m:r>
+            <w:rPr>
+              <w:rFonts w:ascii="Cambria Math" w:hAnsi="Cambria Math" w:cs="Calibri"/>
+              <w:sz w:val="22"/>
+              <w:szCs w:val="22"/>
+              <w:lang w:val="pt-BR"/>
+            </w:rPr>
+            <m:t>+</m:t>
+          </m:r>
+          <m:f>
+            <m:fPr>
+              <m:ctrlPr>
+                <w:rPr>
+                  <w:rFonts w:ascii="Cambria Math" w:hAnsi="Cambria Math" w:cs="Calibri"/>
+                  <w:i/>
+                  <w:sz w:val="22"/>
+                  <w:szCs w:val="22"/>
+                  <w:lang w:val="pt-BR"/>
+                </w:rPr>
+              </m:ctrlPr>
+            </m:fPr>
+            <m:num>
+              <m:r>
+                <w:rPr>
+                  <w:rFonts w:ascii="Cambria Math" w:hAnsi="Cambria Math" w:cs="Calibri"/>
+                  <w:sz w:val="22"/>
+                  <w:szCs w:val="22"/>
+                  <w:lang w:val="pt-BR"/>
+                </w:rPr>
+                <m:t>1</m:t>
+              </m:r>
+            </m:num>
+            <m:den>
+              <m:r>
+                <w:rPr>
+                  <w:rFonts w:ascii="Cambria Math" w:hAnsi="Cambria Math" w:cs="Calibri"/>
+                  <w:sz w:val="22"/>
+                  <w:szCs w:val="22"/>
+                  <w:lang w:val="pt-BR"/>
+                </w:rPr>
+                <m:t>r</m:t>
+              </m:r>
+            </m:den>
+          </m:f>
+          <m:f>
+            <m:fPr>
+              <m:ctrlPr>
+                <w:rPr>
+                  <w:rFonts w:ascii="Cambria Math" w:hAnsi="Cambria Math" w:cs="Calibri"/>
+                  <w:i/>
+                  <w:sz w:val="22"/>
+                  <w:szCs w:val="22"/>
+                  <w:lang w:val="pt-BR"/>
+                </w:rPr>
+              </m:ctrlPr>
+            </m:fPr>
+            <m:num>
+              <m:r>
+                <w:rPr>
+                  <w:rFonts w:ascii="Cambria Math" w:hAnsi="Cambria Math" w:cs="Calibri"/>
+                  <w:lang w:val="pt-BR"/>
+                </w:rPr>
+                <m:t>∂</m:t>
+              </m:r>
+            </m:num>
+            <m:den>
+              <m:r>
+                <w:rPr>
+                  <w:rFonts w:ascii="Cambria Math" w:hAnsi="Cambria Math" w:cs="Calibri"/>
+                  <w:lang w:val="pt-BR"/>
+                </w:rPr>
+                <m:t>∂</m:t>
+              </m:r>
+              <m:r>
+                <w:rPr>
+                  <w:rFonts w:ascii="Cambria Math" w:hAnsi="Cambria Math" w:cs="Calibri"/>
+                  <w:lang w:val="pt-BR"/>
+                </w:rPr>
+                <m:t>ϕ</m:t>
+              </m:r>
+            </m:den>
+          </m:f>
+          <m:acc>
+            <m:accPr>
+              <m:ctrlPr>
+                <w:rPr>
+                  <w:rFonts w:ascii="Cambria Math" w:hAnsi="Cambria Math" w:cs="Calibri"/>
+                  <w:i/>
+                  <w:sz w:val="22"/>
+                  <w:szCs w:val="22"/>
+                  <w:lang w:val="pt-BR"/>
+                </w:rPr>
+              </m:ctrlPr>
+            </m:accPr>
+            <m:e>
+              <m:sSub>
+                <m:sSubPr>
+                  <m:ctrlPr>
+                    <w:rPr>
+                      <w:rFonts w:ascii="Cambria Math" w:hAnsi="Cambria Math" w:cs="Calibri"/>
+                      <w:i/>
+                      <w:sz w:val="22"/>
+                      <w:szCs w:val="22"/>
+                      <w:lang w:val="pt-BR"/>
+                    </w:rPr>
+                  </m:ctrlPr>
+                </m:sSubPr>
+                <m:e>
+                  <m:r>
+                    <w:rPr>
+                      <w:rFonts w:ascii="Cambria Math" w:hAnsi="Cambria Math" w:cs="Calibri"/>
+                      <w:sz w:val="22"/>
+                      <w:szCs w:val="22"/>
+                      <w:lang w:val="pt-BR"/>
+                    </w:rPr>
+                    <m:t>e</m:t>
+                  </m:r>
+                </m:e>
+                <m:sub>
+                  <m:r>
+                    <w:rPr>
+                      <w:rFonts w:ascii="Cambria Math" w:hAnsi="Cambria Math" w:cs="Calibri"/>
+                      <w:sz w:val="22"/>
+                      <w:szCs w:val="22"/>
+                      <w:lang w:val="pt-BR"/>
+                    </w:rPr>
+                    <m:t>ϕ</m:t>
+                  </m:r>
+                </m:sub>
+              </m:sSub>
+            </m:e>
+          </m:acc>
+          <m:r>
+            <w:rPr>
+              <w:rFonts w:ascii="Cambria Math" w:hAnsi="Cambria Math" w:cs="Calibri"/>
+              <w:sz w:val="22"/>
+              <w:szCs w:val="22"/>
+              <w:lang w:val="pt-BR"/>
+            </w:rPr>
+            <m:t>+</m:t>
+          </m:r>
+          <m:f>
+            <m:fPr>
+              <m:ctrlPr>
+                <w:rPr>
+                  <w:rFonts w:ascii="Cambria Math" w:hAnsi="Cambria Math" w:cs="Calibri"/>
+                  <w:i/>
+                  <w:sz w:val="22"/>
+                  <w:szCs w:val="22"/>
+                  <w:lang w:val="pt-BR"/>
+                </w:rPr>
+              </m:ctrlPr>
+            </m:fPr>
+            <m:num>
+              <m:r>
+                <w:rPr>
+                  <w:rFonts w:ascii="Cambria Math" w:hAnsi="Cambria Math" w:cs="Calibri"/>
+                  <w:lang w:val="pt-BR"/>
+                </w:rPr>
+                <m:t>∂</m:t>
+              </m:r>
+            </m:num>
+            <m:den>
+              <m:r>
+                <w:rPr>
+                  <w:rFonts w:ascii="Cambria Math" w:hAnsi="Cambria Math" w:cs="Calibri"/>
+                  <w:lang w:val="pt-BR"/>
+                </w:rPr>
+                <m:t>∂</m:t>
+              </m:r>
+              <m:r>
+                <w:rPr>
+                  <w:rFonts w:ascii="Cambria Math" w:hAnsi="Cambria Math" w:cs="Calibri"/>
+                  <w:lang w:val="pt-BR"/>
+                </w:rPr>
+                <m:t>z</m:t>
+              </m:r>
+            </m:den>
+          </m:f>
+          <m:acc>
+            <m:accPr>
+              <m:ctrlPr>
+                <w:rPr>
+                  <w:rFonts w:ascii="Cambria Math" w:hAnsi="Cambria Math" w:cs="Calibri"/>
+                  <w:i/>
+                  <w:sz w:val="22"/>
+                  <w:szCs w:val="22"/>
+                  <w:lang w:val="pt-BR"/>
+                </w:rPr>
+              </m:ctrlPr>
+            </m:accPr>
+            <m:e>
+              <m:r>
+                <w:rPr>
+                  <w:rFonts w:ascii="Cambria Math" w:hAnsi="Cambria Math" w:cs="Calibri"/>
+                  <w:sz w:val="22"/>
+                  <w:szCs w:val="22"/>
+                  <w:lang w:val="pt-BR"/>
+                </w:rPr>
+                <m:t>k</m:t>
+              </m:r>
+            </m:e>
+          </m:acc>
+          <m:r>
+            <w:rPr>
+              <w:rFonts w:asciiTheme="minorHAnsi" w:hAnsiTheme="minorHAnsi" w:cs="Calibri"/>
+              <w:sz w:val="22"/>
+              <w:szCs w:val="22"/>
+              <w:lang w:val="pt-BR"/>
+            </w:rPr>
+            <w:br/>
+          </m:r>
+        </m:oMath>
+      </m:oMathPara>
+      <w:r>
+        <w:rPr>
+          <w:rFonts w:asciiTheme="minorHAnsi" w:hAnsiTheme="minorHAnsi" w:cs="Calibri"/>
+          <w:sz w:val="22"/>
+          <w:szCs w:val="22"/>
+          <w:lang w:val="pt-BR"/>
+        </w:rPr>
+        <w:t xml:space="preserve">As condições de contorno são dadas por (utilizando o raio e pressão adimensionais </w:t>
+      </w:r>
+      <m:oMath>
+        <m:sSub>
+          <m:sSubPr>
+            <m:ctrlPr>
+              <w:rPr>
+                <w:rFonts w:ascii="Cambria Math" w:hAnsi="Cambria Math" w:cs="Calibri"/>
+                <w:i/>
+                <w:sz w:val="22"/>
+                <w:szCs w:val="22"/>
+                <w:lang w:val="pt-BR"/>
+              </w:rPr>
+            </m:ctrlPr>
+          </m:sSubPr>
+          <m:e>
+            <m:r>
+              <w:rPr>
+                <w:rFonts w:ascii="Cambria Math" w:hAnsi="Cambria Math" w:cs="Calibri"/>
+                <w:sz w:val="22"/>
+                <w:szCs w:val="22"/>
+                <w:lang w:val="pt-BR"/>
+              </w:rPr>
+              <m:t>r</m:t>
+            </m:r>
+          </m:e>
+          <m:sub>
+            <m:r>
+              <w:rPr>
+                <w:rFonts w:ascii="Cambria Math" w:hAnsi="Cambria Math" w:cs="Calibri"/>
+                <w:sz w:val="22"/>
+                <w:szCs w:val="22"/>
+                <w:lang w:val="pt-BR"/>
+              </w:rPr>
+              <m:t>D</m:t>
+            </m:r>
+          </m:sub>
+        </m:sSub>
+      </m:oMath>
+      <w:r>
+        <w:rPr>
+          <w:rFonts w:asciiTheme="minorHAnsi" w:hAnsiTheme="minorHAnsi" w:cs="Calibri"/>
+          <w:sz w:val="22"/>
+          <w:szCs w:val="22"/>
+          <w:lang w:val="pt-BR"/>
+        </w:rPr>
+        <w:t xml:space="preserve"> e </w:t>
+      </w:r>
+      <m:oMath>
+        <m:sSub>
+          <m:sSubPr>
+            <m:ctrlPr>
+              <w:rPr>
+                <w:rFonts w:ascii="Cambria Math" w:hAnsi="Cambria Math" w:cs="Calibri"/>
+                <w:i/>
+                <w:lang w:val="pt-BR"/>
+              </w:rPr>
+            </m:ctrlPr>
+          </m:sSubPr>
+          <m:e>
+            <m:r>
+              <w:rPr>
+                <w:rFonts w:ascii="Cambria Math" w:hAnsi="Cambria Math" w:cs="Calibri"/>
+                <w:lang w:val="pt-BR"/>
+              </w:rPr>
+              <m:t>P</m:t>
+            </m:r>
+          </m:e>
+          <m:sub>
+            <m:r>
+              <w:rPr>
+                <w:rFonts w:ascii="Cambria Math" w:hAnsi="Cambria Math" w:cs="Calibri"/>
+                <w:lang w:val="pt-BR"/>
+              </w:rPr>
+              <m:t>D</m:t>
+            </m:r>
+          </m:sub>
+        </m:sSub>
+      </m:oMath>
+      <w:r>
+        <w:rPr>
+          <w:rFonts w:asciiTheme="minorHAnsi" w:hAnsiTheme="minorHAnsi" w:cs="Calibri"/>
+          <w:sz w:val="22"/>
+          <w:szCs w:val="22"/>
+          <w:lang w:val="pt-BR"/>
+        </w:rPr>
+        <w:t>):</w:t>
+      </w:r>
+      <w:r>
+        <w:rPr>
+          <w:rFonts w:asciiTheme="minorHAnsi" w:hAnsiTheme="minorHAnsi" w:cs="Calibri"/>
+          <w:sz w:val="22"/>
+          <w:szCs w:val="22"/>
+          <w:lang w:val="pt-BR"/>
+        </w:rPr>
+        <w:br/>
+      </w:r>
+      <m:oMathPara>
+        <m:oMath>
+          <m:sSub>
+            <m:sSubPr>
+              <m:ctrlPr>
+                <w:rPr>
+                  <w:rFonts w:ascii="Cambria Math" w:hAnsi="Cambria Math" w:cs="Calibri"/>
+                  <w:i/>
+                  <w:sz w:val="22"/>
+                  <w:szCs w:val="22"/>
+                  <w:lang w:val="pt-BR"/>
+                </w:rPr>
+              </m:ctrlPr>
+            </m:sSubPr>
+            <m:e>
+              <m:d>
+                <m:dPr>
+                  <m:begChr m:val="["/>
+                  <m:endChr m:val="]"/>
+                  <m:ctrlPr>
+                    <w:rPr>
+                      <w:rFonts w:ascii="Cambria Math" w:hAnsi="Cambria Math" w:cs="Calibri"/>
+                      <w:i/>
+                      <w:sz w:val="22"/>
+                      <w:szCs w:val="22"/>
+                      <w:lang w:val="pt-BR"/>
+                    </w:rPr>
+                  </m:ctrlPr>
+                </m:dPr>
+                <m:e>
+                  <m:f>
+                    <m:fPr>
+                      <m:ctrlPr>
+                        <w:rPr>
+                          <w:rFonts w:ascii="Cambria Math" w:hAnsi="Cambria Math" w:cs="Calibri"/>
+                          <w:i/>
+                          <w:sz w:val="22"/>
+                          <w:szCs w:val="22"/>
+                          <w:lang w:val="pt-BR"/>
+                        </w:rPr>
+                      </m:ctrlPr>
+                    </m:fPr>
+                    <m:num>
+                      <m:r>
+                        <w:rPr>
+                          <w:rFonts w:ascii="Cambria Math" w:hAnsi="Cambria Math" w:cs="Calibri"/>
+                          <w:lang w:val="pt-BR"/>
+                        </w:rPr>
+                        <m:t>∂</m:t>
+                      </m:r>
+                      <m:sSub>
+                        <m:sSubPr>
+                          <m:ctrlPr>
+                            <w:rPr>
+                              <w:rFonts w:ascii="Cambria Math" w:hAnsi="Cambria Math" w:cs="Calibri"/>
+                              <w:i/>
+                              <w:lang w:val="pt-BR"/>
+                            </w:rPr>
+                          </m:ctrlPr>
+                        </m:sSubPr>
+                        <m:e>
+                          <m:r>
+                            <w:rPr>
+                              <w:rFonts w:ascii="Cambria Math" w:hAnsi="Cambria Math" w:cs="Calibri"/>
+                              <w:lang w:val="pt-BR"/>
+                            </w:rPr>
+                            <m:t>P</m:t>
+                          </m:r>
+                        </m:e>
+                        <m:sub>
+                          <m:r>
+                            <w:rPr>
+                              <w:rFonts w:ascii="Cambria Math" w:hAnsi="Cambria Math" w:cs="Calibri"/>
+                              <w:lang w:val="pt-BR"/>
+                            </w:rPr>
+                            <m:t>i</m:t>
+                          </m:r>
+                        </m:sub>
+                      </m:sSub>
+                      <m:r>
+                        <w:rPr>
+                          <w:rFonts w:ascii="Cambria Math" w:hAnsi="Cambria Math" w:cs="Calibri"/>
+                          <w:lang w:val="pt-BR"/>
+                        </w:rPr>
+                        <m:t xml:space="preserve"> </m:t>
+                      </m:r>
+                    </m:num>
+                    <m:den>
+                      <m:r>
+                        <w:rPr>
+                          <w:rFonts w:ascii="Cambria Math" w:hAnsi="Cambria Math" w:cs="Calibri"/>
+                          <w:lang w:val="pt-BR"/>
+                        </w:rPr>
+                        <m:t>∂</m:t>
+                      </m:r>
+                      <m:r>
+                        <w:rPr>
+                          <w:rFonts w:ascii="Cambria Math" w:hAnsi="Cambria Math" w:cs="Calibri"/>
+                          <w:lang w:val="pt-BR"/>
+                        </w:rPr>
+                        <m:t>r</m:t>
+                      </m:r>
+                    </m:den>
+                  </m:f>
+                </m:e>
+              </m:d>
+            </m:e>
+            <m:sub>
+              <m:r>
+                <w:rPr>
+                  <w:rFonts w:ascii="Cambria Math" w:hAnsi="Cambria Math" w:cs="Calibri"/>
+                  <w:sz w:val="22"/>
+                  <w:szCs w:val="22"/>
+                  <w:lang w:val="pt-BR"/>
+                </w:rPr>
+                <m:t>r=</m:t>
+              </m:r>
+              <m:sSub>
+                <m:sSubPr>
+                  <m:ctrlPr>
+                    <w:rPr>
+                      <w:rFonts w:ascii="Cambria Math" w:hAnsi="Cambria Math" w:cs="Calibri"/>
+                      <w:i/>
+                      <w:sz w:val="22"/>
+                      <w:szCs w:val="22"/>
+                      <w:lang w:val="pt-BR"/>
+                    </w:rPr>
+                  </m:ctrlPr>
+                </m:sSubPr>
+                <m:e>
+                  <m:r>
+                    <w:rPr>
+                      <w:rFonts w:ascii="Cambria Math" w:hAnsi="Cambria Math" w:cs="Calibri"/>
+                      <w:sz w:val="22"/>
+                      <w:szCs w:val="22"/>
+                      <w:lang w:val="pt-BR"/>
+                    </w:rPr>
+                    <m:t>r</m:t>
+                  </m:r>
+                </m:e>
+                <m:sub>
+                  <m:r>
+                    <w:rPr>
+                      <w:rFonts w:ascii="Cambria Math" w:hAnsi="Cambria Math" w:cs="Calibri"/>
+                      <w:sz w:val="22"/>
+                      <w:szCs w:val="22"/>
+                      <w:lang w:val="pt-BR"/>
+                    </w:rPr>
+                    <m:t>e</m:t>
+                  </m:r>
+                </m:sub>
+              </m:sSub>
+            </m:sub>
+          </m:sSub>
+          <m:r>
+            <w:rPr>
+              <w:rFonts w:ascii="Cambria Math" w:hAnsi="Cambria Math" w:cs="Calibri"/>
+              <w:sz w:val="22"/>
+              <w:szCs w:val="22"/>
+              <w:lang w:val="pt-BR"/>
+            </w:rPr>
+            <m:t>=0</m:t>
+          </m:r>
+        </m:oMath>
+      </m:oMathPara>
+    </w:p>
+    <w:p>
+      <w:pPr>
+        <w:pStyle w:val="ListParagraph"/>
+        <w:rPr>
+          <w:rFonts w:asciiTheme="minorHAnsi" w:hAnsiTheme="minorHAnsi" w:cs="Calibri"/>
+          <w:sz w:val="22"/>
+          <w:szCs w:val="22"/>
+          <w:lang w:val="pt-BR"/>
+        </w:rPr>
+      </w:pPr>
+      <m:oMathPara>
+        <m:oMath>
+          <m:sSub>
+            <m:sSubPr>
+              <m:ctrlPr>
+                <w:rPr>
+                  <w:rFonts w:ascii="Cambria Math" w:hAnsi="Cambria Math" w:cs="Calibri"/>
+                  <w:i/>
+                  <w:sz w:val="22"/>
+                  <w:szCs w:val="22"/>
+                  <w:lang w:val="pt-BR"/>
+                </w:rPr>
+              </m:ctrlPr>
+            </m:sSubPr>
+            <m:e>
+              <m:d>
+                <m:dPr>
+                  <m:begChr m:val="["/>
+                  <m:endChr m:val="]"/>
+                  <m:ctrlPr>
+                    <w:rPr>
+                      <w:rFonts w:ascii="Cambria Math" w:hAnsi="Cambria Math" w:cs="Calibri"/>
+                      <w:i/>
+                      <w:sz w:val="22"/>
+                      <w:szCs w:val="22"/>
+                      <w:lang w:val="pt-BR"/>
+                    </w:rPr>
+                  </m:ctrlPr>
+                </m:dPr>
+                <m:e>
+                  <m:sSub>
+                    <m:sSubPr>
+                      <m:ctrlPr>
+                        <w:rPr>
+                          <w:rFonts w:ascii="Cambria Math" w:hAnsi="Cambria Math" w:cs="Calibri"/>
+                          <w:i/>
+                          <w:sz w:val="22"/>
+                          <w:szCs w:val="22"/>
+                          <w:lang w:val="pt-BR"/>
+                        </w:rPr>
+                      </m:ctrlPr>
+                    </m:sSubPr>
+                    <m:e>
+                      <m:r>
+                        <w:rPr>
+                          <w:rFonts w:ascii="Cambria Math" w:hAnsi="Cambria Math" w:cs="Calibri"/>
+                          <w:sz w:val="22"/>
+                          <w:szCs w:val="22"/>
+                          <w:lang w:val="pt-BR"/>
+                        </w:rPr>
+                        <m:t>P</m:t>
+                      </m:r>
+                    </m:e>
+                    <m:sub>
+                      <m:r>
+                        <w:rPr>
+                          <w:rFonts w:ascii="Cambria Math" w:hAnsi="Cambria Math" w:cs="Calibri"/>
+                          <w:sz w:val="22"/>
+                          <w:szCs w:val="22"/>
+                          <w:lang w:val="pt-BR"/>
+                        </w:rPr>
+                        <m:t>wD</m:t>
+                      </m:r>
+                    </m:sub>
+                  </m:sSub>
+                </m:e>
+              </m:d>
+            </m:e>
+            <m:sub>
+              <m:sSub>
+                <m:sSubPr>
+                  <m:ctrlPr>
+                    <w:rPr>
+                      <w:rFonts w:ascii="Cambria Math" w:hAnsi="Cambria Math" w:cs="Calibri"/>
+                      <w:i/>
+                      <w:sz w:val="22"/>
+                      <w:szCs w:val="22"/>
+                      <w:lang w:val="pt-BR"/>
+                    </w:rPr>
+                  </m:ctrlPr>
+                </m:sSubPr>
+                <m:e>
+                  <m:r>
+                    <w:rPr>
+                      <w:rFonts w:ascii="Cambria Math" w:hAnsi="Cambria Math" w:cs="Calibri"/>
+                      <w:sz w:val="22"/>
+                      <w:szCs w:val="22"/>
+                      <w:lang w:val="pt-BR"/>
+                    </w:rPr>
+                    <m:t>r</m:t>
+                  </m:r>
+                </m:e>
+                <m:sub>
+                  <m:r>
+                    <w:rPr>
+                      <w:rFonts w:ascii="Cambria Math" w:hAnsi="Cambria Math" w:cs="Calibri"/>
+                      <w:sz w:val="22"/>
+                      <w:szCs w:val="22"/>
+                      <w:lang w:val="pt-BR"/>
+                    </w:rPr>
+                    <m:t>D</m:t>
+                  </m:r>
+                </m:sub>
+              </m:sSub>
+              <m:r>
+                <w:rPr>
+                  <w:rFonts w:ascii="Cambria Math" w:hAnsi="Cambria Math" w:cs="Calibri"/>
+                  <w:sz w:val="22"/>
+                  <w:szCs w:val="22"/>
+                  <w:lang w:val="pt-BR"/>
+                </w:rPr>
+                <m:t>=1</m:t>
+              </m:r>
+            </m:sub>
+          </m:sSub>
+          <m:r>
+            <w:rPr>
+              <w:rFonts w:ascii="Cambria Math" w:hAnsi="Cambria Math" w:cs="Calibri"/>
+              <w:sz w:val="22"/>
+              <w:szCs w:val="22"/>
+              <w:lang w:val="pt-BR"/>
+            </w:rPr>
+            <m:t>=</m:t>
+          </m:r>
+          <m:sSub>
+            <m:sSubPr>
+              <m:ctrlPr>
+                <w:rPr>
+                  <w:rFonts w:ascii="Cambria Math" w:hAnsi="Cambria Math" w:cs="Calibri"/>
+                  <w:i/>
+                  <w:sz w:val="22"/>
+                  <w:szCs w:val="22"/>
+                  <w:lang w:val="pt-BR"/>
+                </w:rPr>
+              </m:ctrlPr>
+            </m:sSubPr>
+            <m:e>
+              <m:d>
+                <m:dPr>
+                  <m:begChr m:val="["/>
+                  <m:endChr m:val="]"/>
+                  <m:ctrlPr>
+                    <w:rPr>
+                      <w:rFonts w:ascii="Cambria Math" w:hAnsi="Cambria Math" w:cs="Calibri"/>
+                      <w:i/>
+                      <w:sz w:val="22"/>
+                      <w:szCs w:val="22"/>
+                      <w:lang w:val="pt-BR"/>
+                    </w:rPr>
+                  </m:ctrlPr>
+                </m:dPr>
+                <m:e>
+                  <m:sSub>
+                    <m:sSubPr>
+                      <m:ctrlPr>
+                        <w:rPr>
+                          <w:rFonts w:ascii="Cambria Math" w:hAnsi="Cambria Math" w:cs="Calibri"/>
+                          <w:i/>
+                          <w:sz w:val="22"/>
+                          <w:szCs w:val="22"/>
+                          <w:lang w:val="pt-BR"/>
+                        </w:rPr>
+                      </m:ctrlPr>
+                    </m:sSubPr>
+                    <m:e>
+                      <m:r>
+                        <w:rPr>
+                          <w:rFonts w:ascii="Cambria Math" w:hAnsi="Cambria Math" w:cs="Calibri"/>
+                          <w:sz w:val="22"/>
+                          <w:szCs w:val="22"/>
+                          <w:lang w:val="pt-BR"/>
+                        </w:rPr>
+                        <m:t>P</m:t>
+                      </m:r>
+                    </m:e>
+                    <m:sub>
+                      <m:r>
+                        <w:rPr>
+                          <w:rFonts w:ascii="Cambria Math" w:hAnsi="Cambria Math" w:cs="Calibri"/>
+                          <w:sz w:val="22"/>
+                          <w:szCs w:val="22"/>
+                          <w:lang w:val="pt-BR"/>
+                        </w:rPr>
+                        <m:t>o</m:t>
+                      </m:r>
+                      <m:r>
+                        <w:rPr>
+                          <w:rFonts w:ascii="Cambria Math" w:hAnsi="Cambria Math" w:cs="Calibri"/>
+                          <w:sz w:val="22"/>
+                          <w:szCs w:val="22"/>
+                          <w:lang w:val="pt-BR"/>
+                        </w:rPr>
+                        <m:t>D</m:t>
+                      </m:r>
+                    </m:sub>
+                  </m:sSub>
+                </m:e>
+              </m:d>
+            </m:e>
+            <m:sub>
+              <m:sSub>
+                <m:sSubPr>
+                  <m:ctrlPr>
+                    <w:rPr>
+                      <w:rFonts w:ascii="Cambria Math" w:hAnsi="Cambria Math" w:cs="Calibri"/>
+                      <w:i/>
+                      <w:sz w:val="22"/>
+                      <w:szCs w:val="22"/>
+                      <w:lang w:val="pt-BR"/>
+                    </w:rPr>
+                  </m:ctrlPr>
+                </m:sSubPr>
+                <m:e>
+                  <m:r>
+                    <w:rPr>
+                      <w:rFonts w:ascii="Cambria Math" w:hAnsi="Cambria Math" w:cs="Calibri"/>
+                      <w:sz w:val="22"/>
+                      <w:szCs w:val="22"/>
+                      <w:lang w:val="pt-BR"/>
+                    </w:rPr>
+                    <m:t>r</m:t>
+                  </m:r>
+                </m:e>
+                <m:sub>
+                  <m:r>
+                    <w:rPr>
+                      <w:rFonts w:ascii="Cambria Math" w:hAnsi="Cambria Math" w:cs="Calibri"/>
+                      <w:sz w:val="22"/>
+                      <w:szCs w:val="22"/>
+                      <w:lang w:val="pt-BR"/>
+                    </w:rPr>
+                    <m:t>D</m:t>
+                  </m:r>
+                </m:sub>
+              </m:sSub>
+              <m:r>
+                <w:rPr>
+                  <w:rFonts w:ascii="Cambria Math" w:hAnsi="Cambria Math" w:cs="Calibri"/>
+                  <w:sz w:val="22"/>
+                  <w:szCs w:val="22"/>
+                  <w:lang w:val="pt-BR"/>
+                </w:rPr>
+                <m:t>=1</m:t>
+              </m:r>
+            </m:sub>
+          </m:sSub>
+          <m:r>
+            <w:rPr>
+              <w:rFonts w:ascii="Cambria Math" w:hAnsi="Cambria Math" w:cs="Calibri"/>
+              <w:sz w:val="22"/>
+              <w:szCs w:val="22"/>
+              <w:lang w:val="pt-BR"/>
+            </w:rPr>
+            <m:t>=</m:t>
+          </m:r>
+          <m:sSub>
+            <m:sSubPr>
+              <m:ctrlPr>
+                <w:rPr>
+                  <w:rFonts w:ascii="Cambria Math" w:hAnsi="Cambria Math" w:cs="Calibri"/>
+                  <w:i/>
+                  <w:sz w:val="22"/>
+                  <w:szCs w:val="22"/>
+                  <w:lang w:val="pt-BR"/>
+                </w:rPr>
+              </m:ctrlPr>
+            </m:sSubPr>
+            <m:e>
+              <m:d>
+                <m:dPr>
+                  <m:begChr m:val="["/>
+                  <m:endChr m:val="]"/>
+                  <m:ctrlPr>
+                    <w:rPr>
+                      <w:rFonts w:ascii="Cambria Math" w:hAnsi="Cambria Math" w:cs="Calibri"/>
+                      <w:i/>
+                      <w:sz w:val="22"/>
+                      <w:szCs w:val="22"/>
+                      <w:lang w:val="pt-BR"/>
+                    </w:rPr>
+                  </m:ctrlPr>
+                </m:dPr>
+                <m:e>
+                  <m:sSub>
+                    <m:sSubPr>
+                      <m:ctrlPr>
+                        <w:rPr>
+                          <w:rFonts w:ascii="Cambria Math" w:hAnsi="Cambria Math" w:cs="Calibri"/>
+                          <w:i/>
+                          <w:sz w:val="22"/>
+                          <w:szCs w:val="22"/>
+                          <w:lang w:val="pt-BR"/>
+                        </w:rPr>
+                      </m:ctrlPr>
+                    </m:sSubPr>
+                    <m:e>
+                      <m:r>
+                        <w:rPr>
+                          <w:rFonts w:ascii="Cambria Math" w:hAnsi="Cambria Math" w:cs="Calibri"/>
+                          <w:sz w:val="22"/>
+                          <w:szCs w:val="22"/>
+                          <w:lang w:val="pt-BR"/>
+                        </w:rPr>
+                        <m:t>P</m:t>
+                      </m:r>
+                    </m:e>
+                    <m:sub>
+                      <m:r>
+                        <w:rPr>
+                          <w:rFonts w:ascii="Cambria Math" w:hAnsi="Cambria Math" w:cs="Calibri"/>
+                          <w:sz w:val="22"/>
+                          <w:szCs w:val="22"/>
+                          <w:lang w:val="pt-BR"/>
+                        </w:rPr>
+                        <m:t>D</m:t>
+                      </m:r>
+                    </m:sub>
+                  </m:sSub>
+                </m:e>
+              </m:d>
+            </m:e>
+            <m:sub>
+              <m:sSub>
+                <m:sSubPr>
+                  <m:ctrlPr>
+                    <w:rPr>
+                      <w:rFonts w:ascii="Cambria Math" w:hAnsi="Cambria Math" w:cs="Calibri"/>
+                      <w:i/>
+                      <w:sz w:val="22"/>
+                      <w:szCs w:val="22"/>
+                      <w:lang w:val="pt-BR"/>
+                    </w:rPr>
+                  </m:ctrlPr>
+                </m:sSubPr>
+                <m:e>
+                  <m:r>
+                    <w:rPr>
+                      <w:rFonts w:ascii="Cambria Math" w:hAnsi="Cambria Math" w:cs="Calibri"/>
+                      <w:sz w:val="22"/>
+                      <w:szCs w:val="22"/>
+                      <w:lang w:val="pt-BR"/>
+                    </w:rPr>
+                    <m:t>r</m:t>
+                  </m:r>
+                </m:e>
+                <m:sub>
+                  <m:r>
+                    <w:rPr>
+                      <w:rFonts w:ascii="Cambria Math" w:hAnsi="Cambria Math" w:cs="Calibri"/>
+                      <w:sz w:val="22"/>
+                      <w:szCs w:val="22"/>
+                      <w:lang w:val="pt-BR"/>
+                    </w:rPr>
+                    <m:t>D</m:t>
+                  </m:r>
+                </m:sub>
+              </m:sSub>
+              <m:r>
+                <w:rPr>
+                  <w:rFonts w:ascii="Cambria Math" w:hAnsi="Cambria Math" w:cs="Calibri"/>
+                  <w:sz w:val="22"/>
+                  <w:szCs w:val="22"/>
+                  <w:lang w:val="pt-BR"/>
+                </w:rPr>
+                <m:t>=1</m:t>
+              </m:r>
+            </m:sub>
+          </m:sSub>
+          <m:r>
+            <w:rPr>
+              <w:rFonts w:ascii="Cambria Math" w:hAnsi="Cambria Math" w:cs="Calibri"/>
+              <w:sz w:val="22"/>
+              <w:szCs w:val="22"/>
+              <w:lang w:val="pt-BR"/>
+            </w:rPr>
+            <m:t>-S</m:t>
+          </m:r>
+          <m:d>
+            <m:dPr>
+              <m:ctrlPr>
+                <w:rPr>
+                  <w:rFonts w:ascii="Cambria Math" w:hAnsi="Cambria Math" w:cs="Calibri"/>
+                  <w:i/>
+                  <w:sz w:val="22"/>
+                  <w:szCs w:val="22"/>
+                  <w:lang w:val="pt-BR"/>
+                </w:rPr>
+              </m:ctrlPr>
+            </m:dPr>
+            <m:e>
+              <m:sSub>
+                <m:sSubPr>
+                  <m:ctrlPr>
+                    <w:rPr>
+                      <w:rFonts w:ascii="Cambria Math" w:hAnsi="Cambria Math" w:cs="Calibri"/>
+                      <w:i/>
+                      <w:sz w:val="22"/>
+                      <w:szCs w:val="22"/>
+                      <w:lang w:val="pt-BR"/>
+                    </w:rPr>
+                  </m:ctrlPr>
+                </m:sSubPr>
+                <m:e>
+                  <m:r>
+                    <w:rPr>
+                      <w:rFonts w:ascii="Cambria Math" w:hAnsi="Cambria Math" w:cs="Calibri"/>
+                      <w:sz w:val="22"/>
+                      <w:szCs w:val="22"/>
+                      <w:lang w:val="pt-BR"/>
+                    </w:rPr>
+                    <m:t>r</m:t>
+                  </m:r>
+                </m:e>
+                <m:sub>
+                  <m:r>
+                    <w:rPr>
+                      <w:rFonts w:ascii="Cambria Math" w:hAnsi="Cambria Math" w:cs="Calibri"/>
+                      <w:sz w:val="22"/>
+                      <w:szCs w:val="22"/>
+                      <w:lang w:val="pt-BR"/>
+                    </w:rPr>
+                    <m:t>D</m:t>
+                  </m:r>
+                </m:sub>
+              </m:sSub>
+              <m:sSub>
+                <m:sSubPr>
+                  <m:ctrlPr>
+                    <w:rPr>
+                      <w:rFonts w:ascii="Cambria Math" w:hAnsi="Cambria Math" w:cs="Calibri"/>
+                      <w:i/>
+                      <w:sz w:val="22"/>
+                      <w:szCs w:val="22"/>
+                      <w:lang w:val="pt-BR"/>
+                    </w:rPr>
+                  </m:ctrlPr>
+                </m:sSubPr>
+                <m:e>
+                  <m:d>
+                    <m:dPr>
+                      <m:begChr m:val="["/>
+                      <m:endChr m:val="]"/>
+                      <m:ctrlPr>
+                        <w:rPr>
+                          <w:rFonts w:ascii="Cambria Math" w:hAnsi="Cambria Math" w:cs="Calibri"/>
+                          <w:i/>
+                          <w:sz w:val="22"/>
+                          <w:szCs w:val="22"/>
+                          <w:lang w:val="pt-BR"/>
+                        </w:rPr>
+                      </m:ctrlPr>
+                    </m:dPr>
+                    <m:e>
+                      <m:f>
+                        <m:fPr>
+                          <m:ctrlPr>
+                            <w:rPr>
+                              <w:rFonts w:ascii="Cambria Math" w:hAnsi="Cambria Math" w:cs="Calibri"/>
+                              <w:i/>
+                              <w:sz w:val="22"/>
+                              <w:szCs w:val="22"/>
+                              <w:lang w:val="pt-BR"/>
+                            </w:rPr>
+                          </m:ctrlPr>
+                        </m:fPr>
+                        <m:num>
+                          <m:r>
+                            <w:rPr>
+                              <w:rFonts w:ascii="Cambria Math" w:hAnsi="Cambria Math" w:cs="Calibri"/>
+                              <w:lang w:val="pt-BR"/>
+                            </w:rPr>
+                            <m:t>∂</m:t>
+                          </m:r>
+                          <m:sSub>
+                            <m:sSubPr>
+                              <m:ctrlPr>
+                                <w:rPr>
+                                  <w:rFonts w:ascii="Cambria Math" w:hAnsi="Cambria Math" w:cs="Calibri"/>
+                                  <w:i/>
+                                  <w:lang w:val="pt-BR"/>
+                                </w:rPr>
+                              </m:ctrlPr>
+                            </m:sSubPr>
+                            <m:e>
+                              <m:r>
+                                <w:rPr>
+                                  <w:rFonts w:ascii="Cambria Math" w:hAnsi="Cambria Math" w:cs="Calibri"/>
+                                  <w:lang w:val="pt-BR"/>
+                                </w:rPr>
+                                <m:t>P</m:t>
+                              </m:r>
+                            </m:e>
+                            <m:sub>
+                              <m:r>
+                                <w:rPr>
+                                  <w:rFonts w:ascii="Cambria Math" w:hAnsi="Cambria Math" w:cs="Calibri"/>
+                                  <w:lang w:val="pt-BR"/>
+                                </w:rPr>
+                                <m:t>D</m:t>
+                              </m:r>
+                            </m:sub>
+                          </m:sSub>
+                          <m:r>
+                            <w:rPr>
+                              <w:rFonts w:ascii="Cambria Math" w:hAnsi="Cambria Math" w:cs="Calibri"/>
+                              <w:lang w:val="pt-BR"/>
+                            </w:rPr>
+                            <m:t xml:space="preserve"> </m:t>
+                          </m:r>
+                        </m:num>
+                        <m:den>
+                          <m:r>
+                            <w:rPr>
+                              <w:rFonts w:ascii="Cambria Math" w:hAnsi="Cambria Math" w:cs="Calibri"/>
+                              <w:lang w:val="pt-BR"/>
+                            </w:rPr>
+                            <m:t>∂</m:t>
+                          </m:r>
+                          <m:sSub>
+                            <m:sSubPr>
+                              <m:ctrlPr>
+                                <w:rPr>
+                                  <w:rFonts w:ascii="Cambria Math" w:hAnsi="Cambria Math" w:cs="Calibri"/>
+                                  <w:i/>
+                                  <w:lang w:val="pt-BR"/>
+                                </w:rPr>
+                              </m:ctrlPr>
+                            </m:sSubPr>
+                            <m:e>
+                              <m:r>
+                                <w:rPr>
+                                  <w:rFonts w:ascii="Cambria Math" w:hAnsi="Cambria Math" w:cs="Calibri"/>
+                                  <w:lang w:val="pt-BR"/>
+                                </w:rPr>
+                                <m:t>r</m:t>
+                              </m:r>
+                            </m:e>
+                            <m:sub>
+                              <m:r>
+                                <w:rPr>
+                                  <w:rFonts w:ascii="Cambria Math" w:hAnsi="Cambria Math" w:cs="Calibri"/>
+                                  <w:lang w:val="pt-BR"/>
+                                </w:rPr>
+                                <m:t>D</m:t>
+                              </m:r>
+                            </m:sub>
+                          </m:sSub>
+                        </m:den>
+                      </m:f>
+                    </m:e>
+                  </m:d>
+                </m:e>
+                <m:sub>
+                  <m:sSub>
+                    <m:sSubPr>
+                      <m:ctrlPr>
+                        <w:rPr>
+                          <w:rFonts w:ascii="Cambria Math" w:hAnsi="Cambria Math" w:cs="Calibri"/>
+                          <w:i/>
+                          <w:sz w:val="22"/>
+                          <w:szCs w:val="22"/>
+                          <w:lang w:val="pt-BR"/>
+                        </w:rPr>
+                      </m:ctrlPr>
+                    </m:sSubPr>
+                    <m:e>
+                      <m:r>
+                        <w:rPr>
+                          <w:rFonts w:ascii="Cambria Math" w:hAnsi="Cambria Math" w:cs="Calibri"/>
+                          <w:sz w:val="22"/>
+                          <w:szCs w:val="22"/>
+                          <w:lang w:val="pt-BR"/>
+                        </w:rPr>
+                        <m:t>r</m:t>
+                      </m:r>
+                    </m:e>
+                    <m:sub>
+                      <m:r>
+                        <w:rPr>
+                          <w:rFonts w:ascii="Cambria Math" w:hAnsi="Cambria Math" w:cs="Calibri"/>
+                          <w:sz w:val="22"/>
+                          <w:szCs w:val="22"/>
+                          <w:lang w:val="pt-BR"/>
+                        </w:rPr>
+                        <m:t>D</m:t>
+                      </m:r>
+                    </m:sub>
+                  </m:sSub>
+                  <m:r>
+                    <w:rPr>
+                      <w:rFonts w:ascii="Cambria Math" w:hAnsi="Cambria Math" w:cs="Calibri"/>
+                      <w:sz w:val="22"/>
+                      <w:szCs w:val="22"/>
+                      <w:lang w:val="pt-BR"/>
+                    </w:rPr>
+                    <m:t>=</m:t>
+                  </m:r>
+                  <m:r>
+                    <w:rPr>
+                      <w:rFonts w:ascii="Cambria Math" w:hAnsi="Cambria Math" w:cs="Calibri"/>
+                      <w:sz w:val="22"/>
+                      <w:szCs w:val="22"/>
+                      <w:lang w:val="pt-BR"/>
+                    </w:rPr>
+                    <m:t>1</m:t>
+                  </m:r>
+                </m:sub>
+              </m:sSub>
+            </m:e>
+          </m:d>
+          <w:bookmarkStart w:id="0" w:name="_GoBack"/>
+          <w:bookmarkEnd w:id="0"/>
+          <m:r>
+            <w:rPr>
+              <w:rFonts w:asciiTheme="minorHAnsi" w:hAnsiTheme="minorHAnsi" w:cs="Calibri"/>
+              <w:sz w:val="22"/>
+              <w:szCs w:val="22"/>
+              <w:lang w:val="pt-BR"/>
+            </w:rPr>
+            <w:br/>
+          </m:r>
+        </m:oMath>
+      </m:oMathPara>
     </w:p>
     <w:p>
       <w:pPr>
@@ -1302,7 +5202,7 @@
         <w:ind w:left="720" w:hanging="360"/>
       </w:pPr>
     </w:lvl>
-    <w:lvl w:ilvl="1" w:tplc="04090019" w:tentative="1">
+    <w:lvl w:ilvl="1" w:tplc="04090019">
       <w:start w:val="1"/>
       <w:numFmt w:val="lowerLetter"/>
       <w:lvlText w:val="%2."/>
@@ -1945,6 +5845,16 @@
       <w:szCs w:val="18"/>
     </w:rPr>
   </w:style>
+  <w:style w:type="character" w:styleId="PlaceholderText">
+    <w:name w:val="Placeholder Text"/>
+    <w:basedOn w:val="DefaultParagraphFont"/>
+    <w:uiPriority w:val="99"/>
+    <w:semiHidden/>
+    <w:rsid w:val="00225F4B"/>
+    <w:rPr>
+      <w:color w:val="808080"/>
+    </w:rPr>
+  </w:style>
 </w:styles>
 </file>
 

</xml_diff>